<commit_message>
FIX design familles - 1|07|01|2025
</commit_message>
<xml_diff>
--- a/src/rapports/Famille4-LEV4_VGP.docx
+++ b/src/rapports/Famille4-LEV4_VGP.docx
@@ -830,23 +830,7 @@
               <w:rPr>
                 <w:color w:val="00B0F0"/>
               </w:rPr>
-              <w:t>{</w:t>
-            </w:r>
-            <w:proofErr w:type="spellStart"/>
-            <w:proofErr w:type="gramStart"/>
-            <w:r>
-              <w:rPr>
-                <w:color w:val="00B0F0"/>
-              </w:rPr>
-              <w:t>equipement</w:t>
-            </w:r>
-            <w:proofErr w:type="spellEnd"/>
-            <w:proofErr w:type="gramEnd"/>
-            <w:r>
-              <w:rPr>
-                <w:color w:val="00B0F0"/>
-              </w:rPr>
-              <w:t>}</w:t>
+              <w:t>{equipement}</w:t>
             </w:r>
           </w:p>
         </w:tc>
@@ -958,25 +942,7 @@
                 <w:b/>
                 <w:bCs/>
               </w:rPr>
-              <w:t>{</w:t>
-            </w:r>
-            <w:proofErr w:type="spellStart"/>
-            <w:proofErr w:type="gramStart"/>
-            <w:r>
-              <w:rPr>
-                <w:b/>
-                <w:bCs/>
-              </w:rPr>
-              <w:t>etablissement</w:t>
-            </w:r>
-            <w:proofErr w:type="spellEnd"/>
-            <w:proofErr w:type="gramEnd"/>
-            <w:r>
-              <w:rPr>
-                <w:b/>
-                <w:bCs/>
-              </w:rPr>
-              <w:t>}</w:t>
+              <w:t>{etablissement}</w:t>
             </w:r>
           </w:p>
           <w:p>
@@ -999,23 +965,7 @@
                 <w:b/>
                 <w:bCs/>
               </w:rPr>
-              <w:t>{</w:t>
-            </w:r>
-            <w:proofErr w:type="gramStart"/>
-            <w:r>
-              <w:rPr>
-                <w:b/>
-                <w:bCs/>
-              </w:rPr>
-              <w:t>adresse</w:t>
-            </w:r>
-            <w:proofErr w:type="gramEnd"/>
-            <w:r>
-              <w:rPr>
-                <w:b/>
-                <w:bCs/>
-              </w:rPr>
-              <w:t>}</w:t>
+              <w:t>{adresse}</w:t>
             </w:r>
           </w:p>
           <w:p>
@@ -1038,25 +988,7 @@
                 <w:b/>
                 <w:bCs/>
               </w:rPr>
-              <w:t>{</w:t>
-            </w:r>
-            <w:proofErr w:type="spellStart"/>
-            <w:proofErr w:type="gramStart"/>
-            <w:r>
-              <w:rPr>
-                <w:b/>
-                <w:bCs/>
-              </w:rPr>
-              <w:t>codePostal</w:t>
-            </w:r>
-            <w:proofErr w:type="spellEnd"/>
-            <w:proofErr w:type="gramEnd"/>
-            <w:r>
-              <w:rPr>
-                <w:b/>
-                <w:bCs/>
-              </w:rPr>
-              <w:t>} – {ville}</w:t>
+              <w:t>{codePostal} – {ville}</w:t>
             </w:r>
           </w:p>
           <w:p>
@@ -1082,23 +1014,7 @@
                 <w:b/>
                 <w:bCs/>
               </w:rPr>
-              <w:t>{</w:t>
-            </w:r>
-            <w:proofErr w:type="gramStart"/>
-            <w:r>
-              <w:rPr>
-                <w:b/>
-                <w:bCs/>
-              </w:rPr>
-              <w:t>pays</w:t>
-            </w:r>
-            <w:proofErr w:type="gramEnd"/>
-            <w:r>
-              <w:rPr>
-                <w:b/>
-                <w:bCs/>
-              </w:rPr>
-              <w:t>}</w:t>
+              <w:t>{pays}</w:t>
             </w:r>
           </w:p>
         </w:tc>
@@ -1208,33 +1124,11 @@
               <w:rPr>
                 <w:b/>
                 <w:bCs/>
-                <w:color w:val="4D4D4C"/>
-                <w:sz w:val="18"/>
-                <w:szCs w:val="18"/>
-              </w:rPr>
-              <w:t>{</w:t>
-            </w:r>
-            <w:proofErr w:type="gramStart"/>
-            <w:r>
-              <w:rPr>
-                <w:b/>
-                <w:bCs/>
-                <w:color w:val="4D4D4C"/>
-                <w:sz w:val="18"/>
-                <w:szCs w:val="18"/>
-              </w:rPr>
-              <w:t>constructeur</w:t>
-            </w:r>
-            <w:proofErr w:type="gramEnd"/>
-            <w:r>
-              <w:rPr>
-                <w:b/>
-                <w:bCs/>
-                <w:color w:val="4D4D4C"/>
-                <w:sz w:val="18"/>
-                <w:szCs w:val="18"/>
-              </w:rPr>
-              <w:t>}</w:t>
+                <w:color w:val="000000" w:themeColor="text1"/>
+                <w:sz w:val="18"/>
+                <w:szCs w:val="18"/>
+              </w:rPr>
+              <w:t>{constructeur}</w:t>
             </w:r>
           </w:p>
         </w:tc>
@@ -1364,33 +1258,11 @@
               <w:rPr>
                 <w:b/>
                 <w:bCs/>
-                <w:color w:val="4D4D4C"/>
-                <w:sz w:val="18"/>
-                <w:szCs w:val="18"/>
-              </w:rPr>
-              <w:t>{</w:t>
-            </w:r>
-            <w:proofErr w:type="gramStart"/>
-            <w:r>
-              <w:rPr>
-                <w:b/>
-                <w:bCs/>
-                <w:color w:val="4D4D4C"/>
-                <w:sz w:val="18"/>
-                <w:szCs w:val="18"/>
-              </w:rPr>
-              <w:t>marquage</w:t>
-            </w:r>
-            <w:proofErr w:type="gramEnd"/>
-            <w:r>
-              <w:rPr>
-                <w:b/>
-                <w:bCs/>
-                <w:color w:val="4D4D4C"/>
-                <w:sz w:val="18"/>
-                <w:szCs w:val="18"/>
-              </w:rPr>
-              <w:t>}</w:t>
+                <w:color w:val="000000" w:themeColor="text1"/>
+                <w:sz w:val="18"/>
+                <w:szCs w:val="18"/>
+              </w:rPr>
+              <w:t>{marquage}</w:t>
             </w:r>
           </w:p>
         </w:tc>
@@ -1497,7 +1369,7 @@
               <w:rPr>
                 <w:b/>
                 <w:bCs/>
-                <w:color w:val="4D4D4C"/>
+                <w:color w:val="000000" w:themeColor="text1"/>
                 <w:sz w:val="18"/>
                 <w:szCs w:val="18"/>
               </w:rPr>
@@ -1506,31 +1378,27 @@
               <w:rPr>
                 <w:b/>
                 <w:bCs/>
-                <w:color w:val="4D4D4C"/>
+                <w:color w:val="000000" w:themeColor="text1"/>
                 <w:sz w:val="18"/>
                 <w:szCs w:val="18"/>
               </w:rPr>
               <w:t>{</w:t>
             </w:r>
-            <w:proofErr w:type="spellStart"/>
-            <w:proofErr w:type="gramStart"/>
             <w:r>
               <w:rPr>
                 <w:b/>
                 <w:bCs/>
-                <w:color w:val="4D4D4C"/>
+                <w:color w:val="000000" w:themeColor="text1"/>
                 <w:sz w:val="18"/>
                 <w:szCs w:val="18"/>
               </w:rPr>
               <w:t>typeVerification</w:t>
             </w:r>
-            <w:proofErr w:type="spellEnd"/>
-            <w:proofErr w:type="gramEnd"/>
             <w:r>
               <w:rPr>
                 <w:b/>
                 <w:bCs/>
-                <w:color w:val="4D4D4C"/>
+                <w:color w:val="000000" w:themeColor="text1"/>
                 <w:sz w:val="18"/>
                 <w:szCs w:val="18"/>
               </w:rPr>
@@ -1641,35 +1509,11 @@
               <w:rPr>
                 <w:b/>
                 <w:bCs/>
-                <w:color w:val="4D4D4C"/>
-                <w:sz w:val="18"/>
-                <w:szCs w:val="18"/>
-              </w:rPr>
-              <w:t>{</w:t>
-            </w:r>
-            <w:proofErr w:type="spellStart"/>
-            <w:proofErr w:type="gramStart"/>
-            <w:r>
-              <w:rPr>
-                <w:b/>
-                <w:bCs/>
-                <w:color w:val="4D4D4C"/>
-                <w:sz w:val="18"/>
-                <w:szCs w:val="18"/>
-              </w:rPr>
-              <w:t>numeroSerie</w:t>
-            </w:r>
-            <w:proofErr w:type="spellEnd"/>
-            <w:proofErr w:type="gramEnd"/>
-            <w:r>
-              <w:rPr>
-                <w:b/>
-                <w:bCs/>
-                <w:color w:val="4D4D4C"/>
-                <w:sz w:val="18"/>
-                <w:szCs w:val="18"/>
-              </w:rPr>
-              <w:t>}</w:t>
+                <w:color w:val="000000" w:themeColor="text1"/>
+                <w:sz w:val="18"/>
+                <w:szCs w:val="18"/>
+              </w:rPr>
+              <w:t>{numeroSerie}</w:t>
             </w:r>
           </w:p>
         </w:tc>
@@ -1776,29 +1620,27 @@
               <w:rPr>
                 <w:b/>
                 <w:bCs/>
-                <w:color w:val="4D4D4C"/>
+                <w:color w:val="000000" w:themeColor="text1"/>
                 <w:sz w:val="18"/>
                 <w:szCs w:val="18"/>
               </w:rPr>
               <w:t>{</w:t>
             </w:r>
-            <w:proofErr w:type="gramStart"/>
             <w:r>
               <w:rPr>
                 <w:b/>
                 <w:bCs/>
-                <w:color w:val="4D4D4C"/>
+                <w:color w:val="000000" w:themeColor="text1"/>
                 <w:sz w:val="18"/>
                 <w:szCs w:val="18"/>
               </w:rPr>
               <w:t>localisation</w:t>
             </w:r>
-            <w:proofErr w:type="gramEnd"/>
             <w:r>
               <w:rPr>
                 <w:b/>
                 <w:bCs/>
-                <w:color w:val="4D4D4C"/>
+                <w:color w:val="000000" w:themeColor="text1"/>
                 <w:sz w:val="18"/>
                 <w:szCs w:val="18"/>
               </w:rPr>
@@ -1909,31 +1751,27 @@
               <w:rPr>
                 <w:b/>
                 <w:bCs/>
-                <w:color w:val="4D4D4C"/>
+                <w:color w:val="000000" w:themeColor="text1"/>
                 <w:sz w:val="18"/>
                 <w:szCs w:val="18"/>
               </w:rPr>
               <w:t>{</w:t>
             </w:r>
-            <w:proofErr w:type="spellStart"/>
-            <w:proofErr w:type="gramStart"/>
             <w:r>
               <w:rPr>
                 <w:b/>
                 <w:bCs/>
-                <w:color w:val="4D4D4C"/>
+                <w:color w:val="000000" w:themeColor="text1"/>
                 <w:sz w:val="18"/>
                 <w:szCs w:val="18"/>
               </w:rPr>
               <w:t>dateVerification</w:t>
             </w:r>
-            <w:proofErr w:type="spellEnd"/>
-            <w:proofErr w:type="gramEnd"/>
             <w:r>
               <w:rPr>
                 <w:b/>
                 <w:bCs/>
-                <w:color w:val="4D4D4C"/>
+                <w:color w:val="000000" w:themeColor="text1"/>
                 <w:sz w:val="18"/>
                 <w:szCs w:val="18"/>
               </w:rPr>
@@ -2149,33 +1987,10 @@
               <w:rPr>
                 <w:b/>
                 <w:bCs/>
-                <w:color w:val="4D4D4C"/>
-                <w:sz w:val="18"/>
-                <w:szCs w:val="18"/>
-              </w:rPr>
-              <w:t>{</w:t>
-            </w:r>
-            <w:proofErr w:type="gramStart"/>
-            <w:r>
-              <w:rPr>
-                <w:b/>
-                <w:bCs/>
-                <w:color w:val="4D4D4C"/>
-                <w:sz w:val="18"/>
-                <w:szCs w:val="18"/>
-              </w:rPr>
-              <w:t>inspecteur</w:t>
-            </w:r>
-            <w:proofErr w:type="gramEnd"/>
-            <w:r>
-              <w:rPr>
-                <w:b/>
-                <w:bCs/>
-                <w:color w:val="4D4D4C"/>
-                <w:sz w:val="18"/>
-                <w:szCs w:val="18"/>
-              </w:rPr>
-              <w:t>}</w:t>
+                <w:sz w:val="18"/>
+                <w:szCs w:val="18"/>
+              </w:rPr>
+              <w:t>{inspecteur}</w:t>
             </w:r>
           </w:p>
         </w:tc>
@@ -2282,35 +2097,10 @@
               <w:rPr>
                 <w:b/>
                 <w:bCs/>
-                <w:color w:val="4D4D4C"/>
-                <w:sz w:val="18"/>
-                <w:szCs w:val="18"/>
-              </w:rPr>
-              <w:t>{</w:t>
-            </w:r>
-            <w:proofErr w:type="spellStart"/>
-            <w:proofErr w:type="gramStart"/>
-            <w:r>
-              <w:rPr>
-                <w:b/>
-                <w:bCs/>
-                <w:color w:val="4D4D4C"/>
-                <w:sz w:val="18"/>
-                <w:szCs w:val="18"/>
-              </w:rPr>
-              <w:t>accompagnateurInspecteur</w:t>
-            </w:r>
-            <w:proofErr w:type="spellEnd"/>
-            <w:proofErr w:type="gramEnd"/>
-            <w:r>
-              <w:rPr>
-                <w:b/>
-                <w:bCs/>
-                <w:color w:val="4D4D4C"/>
-                <w:sz w:val="18"/>
-                <w:szCs w:val="18"/>
-              </w:rPr>
-              <w:t>}</w:t>
+                <w:sz w:val="18"/>
+                <w:szCs w:val="18"/>
+              </w:rPr>
+              <w:t>{accompagnateurInspecteur}</w:t>
             </w:r>
           </w:p>
         </w:tc>
@@ -2417,35 +2207,10 @@
               <w:rPr>
                 <w:b/>
                 <w:bCs/>
-                <w:color w:val="4D4D4C"/>
-                <w:sz w:val="18"/>
-                <w:szCs w:val="18"/>
-              </w:rPr>
-              <w:t>{</w:t>
-            </w:r>
-            <w:proofErr w:type="spellStart"/>
-            <w:proofErr w:type="gramStart"/>
-            <w:r>
-              <w:rPr>
-                <w:b/>
-                <w:bCs/>
-                <w:color w:val="4D4D4C"/>
-                <w:sz w:val="18"/>
-                <w:szCs w:val="18"/>
-              </w:rPr>
-              <w:t>dateEmission</w:t>
-            </w:r>
-            <w:proofErr w:type="spellEnd"/>
-            <w:proofErr w:type="gramEnd"/>
-            <w:r>
-              <w:rPr>
-                <w:b/>
-                <w:bCs/>
-                <w:color w:val="4D4D4C"/>
-                <w:sz w:val="18"/>
-                <w:szCs w:val="18"/>
-              </w:rPr>
-              <w:t>}</w:t>
+                <w:sz w:val="18"/>
+                <w:szCs w:val="18"/>
+              </w:rPr>
+              <w:t>{dateEmission}</w:t>
             </w:r>
           </w:p>
         </w:tc>
@@ -2543,7 +2308,6 @@
               <w:rPr>
                 <w:b/>
                 <w:bCs/>
-                <w:color w:val="4D4D4C"/>
                 <w:sz w:val="18"/>
                 <w:szCs w:val="18"/>
               </w:rPr>
@@ -2552,39 +2316,15 @@
               <w:rPr>
                 <w:b/>
                 <w:bCs/>
-                <w:color w:val="4D4D4C"/>
-                <w:sz w:val="18"/>
-                <w:szCs w:val="18"/>
-              </w:rPr>
-              <w:t>{</w:t>
-            </w:r>
-            <w:proofErr w:type="gramStart"/>
+                <w:sz w:val="18"/>
+                <w:szCs w:val="18"/>
+              </w:rPr>
+              <w:t xml:space="preserve">{pages} </w:t>
+            </w:r>
             <w:r>
               <w:rPr>
                 <w:b/>
                 <w:bCs/>
-                <w:color w:val="4D4D4C"/>
-                <w:sz w:val="18"/>
-                <w:szCs w:val="18"/>
-              </w:rPr>
-              <w:t>pages</w:t>
-            </w:r>
-            <w:proofErr w:type="gramEnd"/>
-            <w:r>
-              <w:rPr>
-                <w:b/>
-                <w:bCs/>
-                <w:color w:val="4D4D4C"/>
-                <w:sz w:val="18"/>
-                <w:szCs w:val="18"/>
-              </w:rPr>
-              <w:t xml:space="preserve">} </w:t>
-            </w:r>
-            <w:r>
-              <w:rPr>
-                <w:b/>
-                <w:bCs/>
-                <w:color w:val="4D4D4C"/>
                 <w:sz w:val="18"/>
                 <w:szCs w:val="18"/>
               </w:rPr>
@@ -5179,23 +4919,7 @@
           <w:sz w:val="20"/>
           <w:szCs w:val="20"/>
         </w:rPr>
-        <w:t xml:space="preserve">Arrêté </w:t>
-      </w:r>
-      <w:proofErr w:type="spellStart"/>
-      <w:r>
-        <w:rPr>
-          <w:sz w:val="20"/>
-          <w:szCs w:val="20"/>
-        </w:rPr>
-        <w:t>Viziriel</w:t>
-      </w:r>
-      <w:proofErr w:type="spellEnd"/>
-      <w:r>
-        <w:rPr>
-          <w:sz w:val="20"/>
-          <w:szCs w:val="20"/>
-        </w:rPr>
-        <w:t xml:space="preserve"> du 9 septembre 1953 déterminant les règles particulières de sécurité relatives aux appareils de levage autres que les ascenseurs et monte-charge modifié par l’Arrêté du 28 septembre 1955– Article 32</w:t>
+        <w:t>Arrêté Viziriel du 9 septembre 1953 déterminant les règles particulières de sécurité relatives aux appareils de levage autres que les ascenseurs et monte-charge modifié par l’Arrêté du 28 septembre 1955– Article 32</w:t>
       </w:r>
       <w:r>
         <w:rPr>
@@ -7903,29 +7627,7 @@
                                 <w:color w:val="4F81BD" w:themeColor="accent1"/>
                                 <w:szCs w:val="20"/>
                               </w:rPr>
-                              <w:t>{</w:t>
-                            </w:r>
-                            <w:proofErr w:type="spellStart"/>
-                            <w:proofErr w:type="gramStart"/>
-                            <w:r>
-                              <w:rPr>
-                                <w:b/>
-                                <w:bCs/>
-                                <w:color w:val="4F81BD" w:themeColor="accent1"/>
-                                <w:szCs w:val="20"/>
-                              </w:rPr>
-                              <w:t>equipement</w:t>
-                            </w:r>
-                            <w:proofErr w:type="spellEnd"/>
-                            <w:proofErr w:type="gramEnd"/>
-                            <w:r>
-                              <w:rPr>
-                                <w:b/>
-                                <w:bCs/>
-                                <w:color w:val="4F81BD" w:themeColor="accent1"/>
-                                <w:szCs w:val="20"/>
-                              </w:rPr>
-                              <w:t>}</w:t>
+                              <w:t>{equipement}</w:t>
                             </w:r>
                           </w:p>
                           <w:p>
@@ -8220,28 +7922,14 @@
               </w:tabs>
               <w:ind w:left="0"/>
               <w:rPr>
-                <w:bCs/>
-              </w:rPr>
-            </w:pPr>
-            <w:r>
-              <w:rPr>
-                <w:bCs/>
-              </w:rPr>
-              <w:t>{</w:t>
-            </w:r>
-            <w:proofErr w:type="gramStart"/>
-            <w:r>
-              <w:rPr>
-                <w:bCs/>
-              </w:rPr>
-              <w:t>constructeur</w:t>
-            </w:r>
-            <w:proofErr w:type="gramEnd"/>
-            <w:r>
-              <w:rPr>
-                <w:bCs/>
-              </w:rPr>
-              <w:t>}</w:t>
+                <w:b/>
+              </w:rPr>
+            </w:pPr>
+            <w:r>
+              <w:rPr>
+                <w:b/>
+              </w:rPr>
+              <w:t>{constructeur}</w:t>
             </w:r>
           </w:p>
         </w:tc>
@@ -8293,30 +7981,14 @@
               </w:tabs>
               <w:ind w:left="0"/>
               <w:rPr>
-                <w:bCs/>
-              </w:rPr>
-            </w:pPr>
-            <w:r>
-              <w:rPr>
-                <w:bCs/>
-              </w:rPr>
-              <w:t>{</w:t>
-            </w:r>
-            <w:proofErr w:type="spellStart"/>
-            <w:proofErr w:type="gramStart"/>
-            <w:r>
-              <w:rPr>
-                <w:bCs/>
-              </w:rPr>
-              <w:t>typeConstructeur</w:t>
-            </w:r>
-            <w:proofErr w:type="spellEnd"/>
-            <w:proofErr w:type="gramEnd"/>
-            <w:r>
-              <w:rPr>
-                <w:bCs/>
-              </w:rPr>
-              <w:t>}</w:t>
+                <w:b/>
+              </w:rPr>
+            </w:pPr>
+            <w:r>
+              <w:rPr>
+                <w:b/>
+              </w:rPr>
+              <w:t>{typeConstructeur}</w:t>
             </w:r>
           </w:p>
         </w:tc>
@@ -8368,30 +8040,14 @@
               </w:tabs>
               <w:ind w:left="0"/>
               <w:rPr>
-                <w:bCs/>
-              </w:rPr>
-            </w:pPr>
-            <w:r>
-              <w:rPr>
-                <w:bCs/>
-              </w:rPr>
-              <w:t>{</w:t>
-            </w:r>
-            <w:proofErr w:type="spellStart"/>
-            <w:proofErr w:type="gramStart"/>
-            <w:r>
-              <w:rPr>
-                <w:bCs/>
-              </w:rPr>
-              <w:t>anneeMiseService</w:t>
-            </w:r>
-            <w:proofErr w:type="spellEnd"/>
-            <w:proofErr w:type="gramEnd"/>
-            <w:r>
-              <w:rPr>
-                <w:bCs/>
-              </w:rPr>
-              <w:t>}</w:t>
+                <w:b/>
+              </w:rPr>
+            </w:pPr>
+            <w:r>
+              <w:rPr>
+                <w:b/>
+              </w:rPr>
+              <w:t>{anneeMiseService}</w:t>
             </w:r>
           </w:p>
         </w:tc>
@@ -8443,30 +8099,14 @@
               </w:tabs>
               <w:ind w:left="0"/>
               <w:rPr>
-                <w:bCs/>
-              </w:rPr>
-            </w:pPr>
-            <w:r>
-              <w:rPr>
-                <w:bCs/>
-              </w:rPr>
-              <w:t>{</w:t>
-            </w:r>
-            <w:proofErr w:type="spellStart"/>
-            <w:proofErr w:type="gramStart"/>
-            <w:r>
-              <w:rPr>
-                <w:bCs/>
-              </w:rPr>
-              <w:t>numeroSerie</w:t>
-            </w:r>
-            <w:proofErr w:type="spellEnd"/>
-            <w:proofErr w:type="gramEnd"/>
-            <w:r>
-              <w:rPr>
-                <w:bCs/>
-              </w:rPr>
-              <w:t>}</w:t>
+                <w:b/>
+              </w:rPr>
+            </w:pPr>
+            <w:r>
+              <w:rPr>
+                <w:b/>
+              </w:rPr>
+              <w:t>{numeroSerie}</w:t>
             </w:r>
           </w:p>
         </w:tc>
@@ -8518,30 +8158,14 @@
               </w:tabs>
               <w:ind w:left="0"/>
               <w:rPr>
-                <w:bCs/>
-              </w:rPr>
-            </w:pPr>
-            <w:r>
-              <w:rPr>
-                <w:bCs/>
-              </w:rPr>
-              <w:t>{</w:t>
-            </w:r>
-            <w:proofErr w:type="spellStart"/>
-            <w:proofErr w:type="gramStart"/>
-            <w:r>
-              <w:rPr>
-                <w:bCs/>
-              </w:rPr>
-              <w:t>numeroInterne</w:t>
-            </w:r>
-            <w:proofErr w:type="spellEnd"/>
-            <w:proofErr w:type="gramEnd"/>
-            <w:r>
-              <w:rPr>
-                <w:bCs/>
-              </w:rPr>
-              <w:t>}</w:t>
+                <w:b/>
+              </w:rPr>
+            </w:pPr>
+            <w:r>
+              <w:rPr>
+                <w:b/>
+              </w:rPr>
+              <w:t>{numeroInterne}</w:t>
             </w:r>
           </w:p>
         </w:tc>
@@ -8593,26 +8217,24 @@
               </w:tabs>
               <w:ind w:left="0"/>
               <w:rPr>
-                <w:bCs/>
-              </w:rPr>
-            </w:pPr>
-            <w:r>
-              <w:rPr>
-                <w:bCs/>
+                <w:b/>
+              </w:rPr>
+            </w:pPr>
+            <w:r>
+              <w:rPr>
+                <w:b/>
               </w:rPr>
               <w:t>{</w:t>
             </w:r>
-            <w:proofErr w:type="gramStart"/>
-            <w:r>
-              <w:rPr>
-                <w:bCs/>
+            <w:r>
+              <w:rPr>
+                <w:b/>
               </w:rPr>
               <w:t>localisation</w:t>
             </w:r>
-            <w:proofErr w:type="gramEnd"/>
-            <w:r>
-              <w:rPr>
-                <w:bCs/>
+            <w:r>
+              <w:rPr>
+                <w:b/>
               </w:rPr>
               <w:t>}</w:t>
             </w:r>
@@ -8672,39 +8294,9 @@
             </w:pPr>
             <w:r>
               <w:rPr>
-                <w:bCs/>
-              </w:rPr>
-              <w:t>{</w:t>
-            </w:r>
-            <w:proofErr w:type="spellStart"/>
-            <w:proofErr w:type="gramStart"/>
-            <w:r>
-              <w:rPr>
-                <w:bCs/>
-              </w:rPr>
-              <w:t>typeAppareil</w:t>
-            </w:r>
-            <w:proofErr w:type="spellEnd"/>
-            <w:proofErr w:type="gramEnd"/>
-            <w:r>
-              <w:rPr>
-                <w:bCs/>
-              </w:rPr>
-              <w:t>}{</w:t>
-            </w:r>
-            <w:proofErr w:type="spellStart"/>
-            <w:r>
-              <w:rPr>
-                <w:bCs/>
-              </w:rPr>
-              <w:t>suiveTypeAppareil</w:t>
-            </w:r>
-            <w:proofErr w:type="spellEnd"/>
-            <w:r>
-              <w:rPr>
-                <w:bCs/>
-              </w:rPr>
-              <w:t>}</w:t>
+                <w:b/>
+              </w:rPr>
+              <w:t>{typeAppareil}{suiveTypeAppareil}</w:t>
             </w:r>
           </w:p>
         </w:tc>
@@ -8776,28 +8368,12 @@
             <w:r>
               <w:rPr>
                 <w:rFonts w:ascii="Arial" w:hAnsi="Arial"/>
+                <w:b/>
+                <w:bCs/>
                 <w:sz w:val="20"/>
                 <w:szCs w:val="20"/>
               </w:rPr>
-              <w:t>{</w:t>
-            </w:r>
-            <w:proofErr w:type="spellStart"/>
-            <w:r>
-              <w:rPr>
-                <w:rFonts w:ascii="Arial" w:hAnsi="Arial"/>
-                <w:sz w:val="20"/>
-                <w:szCs w:val="20"/>
-              </w:rPr>
-              <w:t>miseEnServiceRapport</w:t>
-            </w:r>
-            <w:proofErr w:type="spellEnd"/>
-            <w:r>
-              <w:rPr>
-                <w:rFonts w:ascii="Arial" w:hAnsi="Arial"/>
-                <w:sz w:val="20"/>
-                <w:szCs w:val="20"/>
-              </w:rPr>
-              <w:t>}</w:t>
+              <w:t>{miseEnServiceRapport}</w:t>
             </w:r>
           </w:p>
           <w:p>
@@ -8828,27 +8404,17 @@
               </w:tabs>
               <w:spacing w:before="120"/>
               <w:ind w:left="0"/>
-            </w:pPr>
-            <w:r>
-              <w:t>{</w:t>
-            </w:r>
-            <w:proofErr w:type="spellStart"/>
-            <w:proofErr w:type="gramStart"/>
-            <w:r>
-              <w:t>miseEnServiceEpreuves</w:t>
-            </w:r>
-            <w:proofErr w:type="spellEnd"/>
-            <w:proofErr w:type="gramEnd"/>
-            <w:r>
-              <w:t>}{</w:t>
-            </w:r>
-            <w:proofErr w:type="spellStart"/>
-            <w:r>
-              <w:t>suiveMiseEnServiceEpreuves</w:t>
-            </w:r>
-            <w:proofErr w:type="spellEnd"/>
-            <w:r>
-              <w:t>}</w:t>
+              <w:rPr>
+                <w:b/>
+                <w:bCs/>
+              </w:rPr>
+            </w:pPr>
+            <w:r>
+              <w:rPr>
+                <w:b/>
+                <w:bCs/>
+              </w:rPr>
+              <w:t>{miseEnServiceEpreuves}{suiveMiseEnServiceEpreuves}</w:t>
             </w:r>
           </w:p>
         </w:tc>
@@ -8903,11 +8469,9 @@
             <w:r>
               <w:t>{</w:t>
             </w:r>
-            <w:proofErr w:type="gramStart"/>
             <w:r>
               <w:t>dateDerniereVerficationPeriodique</w:t>
             </w:r>
-            <w:proofErr w:type="gramEnd"/>
             <w:r>
               <w:t>}{</w:t>
             </w:r>
@@ -8934,11 +8498,9 @@
             <w:r>
               <w:t>{</w:t>
             </w:r>
-            <w:proofErr w:type="gramStart"/>
             <w:r>
               <w:t>rapport</w:t>
             </w:r>
-            <w:proofErr w:type="gramEnd"/>
             <w:r>
               <w:t>}</w:t>
             </w:r>
@@ -8995,27 +8557,17 @@
               </w:tabs>
               <w:spacing w:before="120"/>
               <w:ind w:left="0"/>
-            </w:pPr>
-            <w:r>
-              <w:t>{</w:t>
-            </w:r>
-            <w:proofErr w:type="spellStart"/>
-            <w:proofErr w:type="gramStart"/>
-            <w:r>
-              <w:t>essaischarge</w:t>
-            </w:r>
-            <w:proofErr w:type="spellEnd"/>
-            <w:proofErr w:type="gramEnd"/>
-            <w:r>
-              <w:t>} {</w:t>
-            </w:r>
-            <w:proofErr w:type="spellStart"/>
-            <w:r>
-              <w:t>suiveEssaischarge</w:t>
-            </w:r>
-            <w:proofErr w:type="spellEnd"/>
-            <w:r>
-              <w:t>}</w:t>
+              <w:rPr>
+                <w:b/>
+                <w:bCs/>
+              </w:rPr>
+            </w:pPr>
+            <w:r>
+              <w:rPr>
+                <w:b/>
+                <w:bCs/>
+              </w:rPr>
+              <w:t>{essaischarge} {suiveEssaischarge}</w:t>
             </w:r>
           </w:p>
         </w:tc>
@@ -9067,25 +8619,17 @@
               </w:tabs>
               <w:spacing w:before="120"/>
               <w:ind w:left="0"/>
-            </w:pPr>
-            <w:r>
-              <w:t>{</w:t>
-            </w:r>
-            <w:proofErr w:type="gramStart"/>
-            <w:r>
-              <w:t>modification</w:t>
-            </w:r>
-            <w:proofErr w:type="gramEnd"/>
-            <w:r>
-              <w:t>} {</w:t>
-            </w:r>
-            <w:proofErr w:type="spellStart"/>
-            <w:r>
-              <w:t>suiveModification</w:t>
-            </w:r>
-            <w:proofErr w:type="spellEnd"/>
-            <w:r>
-              <w:t>}</w:t>
+              <w:rPr>
+                <w:b/>
+                <w:bCs/>
+              </w:rPr>
+            </w:pPr>
+            <w:r>
+              <w:rPr>
+                <w:b/>
+                <w:bCs/>
+              </w:rPr>
+              <w:t>{modification} {suiveModification}</w:t>
             </w:r>
           </w:p>
           <w:p>
@@ -9343,17 +8887,8 @@
                 <w:sz w:val="18"/>
                 <w:szCs w:val="18"/>
               </w:rPr>
-              <w:t>{</w:t>
-            </w:r>
-            <w:proofErr w:type="gramStart"/>
-            <w:r>
-              <w:rPr>
-                <w:sz w:val="18"/>
-                <w:szCs w:val="18"/>
-              </w:rPr>
-              <w:t xml:space="preserve">marquage}   </w:t>
-            </w:r>
-            <w:proofErr w:type="gramEnd"/>
+              <w:t xml:space="preserve">{marquage}   </w:t>
+            </w:r>
           </w:p>
         </w:tc>
       </w:tr>
@@ -9444,6 +8979,8 @@
               </w:tabs>
               <w:snapToGrid w:val="0"/>
               <w:rPr>
+                <w:b/>
+                <w:bCs/>
                 <w:sz w:val="18"/>
                 <w:szCs w:val="18"/>
                 <w:lang w:val="en-US" w:eastAsia="en-US"/>
@@ -9463,46 +9000,40 @@
                 <w:szCs w:val="18"/>
                 <w:lang w:val="en-US" w:eastAsia="en-US"/>
               </w:rPr>
-              <w:t xml:space="preserve">Charge </w:t>
-            </w:r>
-            <w:proofErr w:type="spellStart"/>
+              <w:t>Charge maximale utile (kg) :</w:t>
+            </w:r>
             <w:r>
               <w:rPr>
                 <w:sz w:val="18"/>
                 <w:szCs w:val="18"/>
                 <w:lang w:val="en-US" w:eastAsia="en-US"/>
               </w:rPr>
-              <w:t>maximale</w:t>
-            </w:r>
-            <w:proofErr w:type="spellEnd"/>
-            <w:r>
-              <w:rPr>
+              <w:t xml:space="preserve"> </w:t>
+            </w:r>
+            <w:r>
+              <w:rPr>
+                <w:b/>
+                <w:bCs/>
                 <w:sz w:val="18"/>
                 <w:szCs w:val="18"/>
                 <w:lang w:val="en-US" w:eastAsia="en-US"/>
               </w:rPr>
-              <w:t xml:space="preserve"> utile (kg) :</w:t>
-            </w:r>
-            <w:r>
-              <w:rPr>
-                <w:sz w:val="18"/>
-                <w:szCs w:val="18"/>
-                <w:lang w:val="en-US" w:eastAsia="en-US"/>
-              </w:rPr>
-              <w:t xml:space="preserve"> {</w:t>
-            </w:r>
-            <w:proofErr w:type="spellStart"/>
-            <w:r>
-              <w:rPr>
+              <w:t>{</w:t>
+            </w:r>
+            <w:r>
+              <w:rPr>
+                <w:b/>
+                <w:bCs/>
                 <w:sz w:val="18"/>
                 <w:szCs w:val="18"/>
                 <w:lang w:eastAsia="en-US"/>
               </w:rPr>
               <w:t>chargeMaximaleUtile</w:t>
             </w:r>
-            <w:proofErr w:type="spellEnd"/>
-            <w:r>
-              <w:rPr>
+            <w:r>
+              <w:rPr>
+                <w:b/>
+                <w:bCs/>
                 <w:sz w:val="18"/>
                 <w:szCs w:val="18"/>
                 <w:lang w:val="en-US" w:eastAsia="en-US"/>
@@ -9536,46 +9067,32 @@
                 <w:szCs w:val="18"/>
                 <w:lang w:val="en-US" w:eastAsia="en-US"/>
               </w:rPr>
-              <w:t xml:space="preserve">Hauteur </w:t>
-            </w:r>
-            <w:proofErr w:type="spellStart"/>
-            <w:r>
-              <w:rPr>
+              <w:t xml:space="preserve">Hauteur d’élévation (m) : </w:t>
+            </w:r>
+            <w:r>
+              <w:rPr>
+                <w:b/>
+                <w:bCs/>
                 <w:sz w:val="18"/>
                 <w:szCs w:val="18"/>
                 <w:lang w:val="en-US" w:eastAsia="en-US"/>
               </w:rPr>
-              <w:t>d’élévation</w:t>
-            </w:r>
-            <w:proofErr w:type="spellEnd"/>
-            <w:r>
-              <w:rPr>
-                <w:sz w:val="18"/>
-                <w:szCs w:val="18"/>
-                <w:lang w:val="en-US" w:eastAsia="en-US"/>
-              </w:rPr>
-              <w:t xml:space="preserve"> (m) : </w:t>
-            </w:r>
-            <w:r>
-              <w:rPr>
-                <w:sz w:val="18"/>
-                <w:szCs w:val="18"/>
-                <w:lang w:val="en-US" w:eastAsia="en-US"/>
-              </w:rPr>
               <w:t>{</w:t>
             </w:r>
-            <w:proofErr w:type="spellStart"/>
-            <w:r>
-              <w:rPr>
+            <w:r>
+              <w:rPr>
+                <w:b/>
+                <w:bCs/>
                 <w:sz w:val="18"/>
                 <w:szCs w:val="18"/>
                 <w:lang w:eastAsia="en-US"/>
               </w:rPr>
               <w:t>hauteurElevation</w:t>
             </w:r>
-            <w:proofErr w:type="spellEnd"/>
-            <w:r>
-              <w:rPr>
+            <w:r>
+              <w:rPr>
+                <w:b/>
+                <w:bCs/>
                 <w:sz w:val="18"/>
                 <w:szCs w:val="18"/>
                 <w:lang w:val="en-US" w:eastAsia="en-US"/>
@@ -9610,46 +9127,87 @@
                 <w:szCs w:val="18"/>
                 <w:lang w:val="en-US" w:eastAsia="en-US"/>
               </w:rPr>
-              <w:t xml:space="preserve">Extension de plate </w:t>
-            </w:r>
-            <w:proofErr w:type="spellStart"/>
-            <w:r>
-              <w:rPr>
+              <w:t xml:space="preserve">Extension de plate forme : </w:t>
+            </w:r>
+            <w:r>
+              <w:rPr>
+                <w:b/>
+                <w:bCs/>
                 <w:sz w:val="18"/>
                 <w:szCs w:val="18"/>
                 <w:lang w:val="en-US" w:eastAsia="en-US"/>
               </w:rPr>
-              <w:t>forme</w:t>
-            </w:r>
-            <w:proofErr w:type="spellEnd"/>
-            <w:r>
-              <w:rPr>
+              <w:t>{</w:t>
+            </w:r>
+            <w:r>
+              <w:rPr>
+                <w:b/>
+                <w:bCs/>
+                <w:sz w:val="18"/>
+                <w:szCs w:val="18"/>
+                <w:lang w:eastAsia="en-US"/>
+              </w:rPr>
+              <w:t>extensionPlateforme</w:t>
+            </w:r>
+            <w:r>
+              <w:rPr>
+                <w:b/>
+                <w:bCs/>
                 <w:sz w:val="18"/>
                 <w:szCs w:val="18"/>
                 <w:lang w:val="en-US" w:eastAsia="en-US"/>
               </w:rPr>
-              <w:t xml:space="preserve"> : </w:t>
-            </w:r>
-            <w:r>
+              <w:t>}</w:t>
+            </w:r>
+          </w:p>
+          <w:p>
+            <w:pPr>
               <w:rPr>
                 <w:sz w:val="18"/>
                 <w:szCs w:val="18"/>
                 <w:lang w:val="en-US" w:eastAsia="en-US"/>
               </w:rPr>
+            </w:pPr>
+            <w:r>
+              <w:rPr>
+                <w:sz w:val="18"/>
+                <w:szCs w:val="18"/>
+                <w:lang w:val="en-US" w:eastAsia="en-US"/>
+              </w:rPr>
+              <w:t xml:space="preserve">- </w:t>
+            </w:r>
+            <w:r>
+              <w:rPr>
+                <w:sz w:val="18"/>
+                <w:szCs w:val="18"/>
+                <w:lang w:val="en-US" w:eastAsia="en-US"/>
+              </w:rPr>
+              <w:t xml:space="preserve">Dévers autorisé : </w:t>
+            </w:r>
+            <w:r>
+              <w:rPr>
+                <w:b/>
+                <w:bCs/>
+                <w:sz w:val="18"/>
+                <w:szCs w:val="18"/>
+                <w:lang w:val="en-US" w:eastAsia="en-US"/>
+              </w:rPr>
               <w:t>{</w:t>
             </w:r>
-            <w:proofErr w:type="spellStart"/>
-            <w:r>
-              <w:rPr>
+            <w:r>
+              <w:rPr>
+                <w:b/>
+                <w:bCs/>
                 <w:sz w:val="18"/>
                 <w:szCs w:val="18"/>
                 <w:lang w:eastAsia="en-US"/>
               </w:rPr>
-              <w:t>extensionPlateforme</w:t>
-            </w:r>
-            <w:proofErr w:type="spellEnd"/>
-            <w:r>
-              <w:rPr>
+              <w:t>deversAutoris</w:t>
+            </w:r>
+            <w:r>
+              <w:rPr>
+                <w:b/>
+                <w:bCs/>
                 <w:sz w:val="18"/>
                 <w:szCs w:val="18"/>
                 <w:lang w:val="en-US" w:eastAsia="en-US"/>
@@ -9660,6 +9218,8 @@
           <w:p>
             <w:pPr>
               <w:rPr>
+                <w:b/>
+                <w:bCs/>
                 <w:sz w:val="18"/>
                 <w:szCs w:val="18"/>
                 <w:lang w:val="en-US" w:eastAsia="en-US"/>
@@ -9671,185 +9231,86 @@
                 <w:szCs w:val="18"/>
                 <w:lang w:val="en-US" w:eastAsia="en-US"/>
               </w:rPr>
-              <w:t xml:space="preserve">- </w:t>
-            </w:r>
-            <w:proofErr w:type="spellStart"/>
-            <w:r>
-              <w:rPr>
+              <w:t xml:space="preserve">- de personnes : </w:t>
+            </w:r>
+            <w:r>
+              <w:rPr>
+                <w:b/>
+                <w:bCs/>
                 <w:sz w:val="18"/>
                 <w:szCs w:val="18"/>
                 <w:lang w:val="en-US" w:eastAsia="en-US"/>
               </w:rPr>
-              <w:t>Dévers</w:t>
-            </w:r>
-            <w:proofErr w:type="spellEnd"/>
-            <w:r>
-              <w:rPr>
+              <w:t>{</w:t>
+            </w:r>
+            <w:r>
+              <w:rPr>
+                <w:b/>
+                <w:bCs/>
+                <w:sz w:val="18"/>
+                <w:szCs w:val="18"/>
+                <w:lang w:eastAsia="en-US"/>
+              </w:rPr>
+              <w:t>nombrePersonnes</w:t>
+            </w:r>
+            <w:r>
+              <w:rPr>
+                <w:b/>
+                <w:bCs/>
                 <w:sz w:val="18"/>
                 <w:szCs w:val="18"/>
                 <w:lang w:val="en-US" w:eastAsia="en-US"/>
               </w:rPr>
-              <w:t xml:space="preserve"> </w:t>
-            </w:r>
-            <w:proofErr w:type="spellStart"/>
+              <w:t>}</w:t>
+            </w:r>
+          </w:p>
+          <w:p>
+            <w:pPr>
+              <w:rPr>
+                <w:sz w:val="18"/>
+                <w:szCs w:val="18"/>
+              </w:rPr>
+            </w:pPr>
             <w:r>
               <w:rPr>
                 <w:sz w:val="18"/>
                 <w:szCs w:val="18"/>
                 <w:lang w:val="en-US" w:eastAsia="en-US"/>
               </w:rPr>
-              <w:t>autorisé</w:t>
-            </w:r>
-            <w:proofErr w:type="spellEnd"/>
+              <w:t>- Portée (m) </w:t>
+            </w:r>
             <w:r>
               <w:rPr>
                 <w:sz w:val="18"/>
                 <w:szCs w:val="18"/>
                 <w:lang w:val="en-US" w:eastAsia="en-US"/>
               </w:rPr>
-              <w:t xml:space="preserve"> : </w:t>
-            </w:r>
-            <w:r>
-              <w:rPr>
+              <w:t xml:space="preserve">: </w:t>
+            </w:r>
+            <w:r>
+              <w:rPr>
+                <w:b/>
+                <w:bCs/>
                 <w:sz w:val="18"/>
                 <w:szCs w:val="18"/>
                 <w:lang w:val="en-US" w:eastAsia="en-US"/>
               </w:rPr>
               <w:t>{</w:t>
             </w:r>
-            <w:proofErr w:type="spellStart"/>
-            <w:r>
-              <w:rPr>
+            <w:r>
+              <w:rPr>
+                <w:b/>
+                <w:bCs/>
                 <w:sz w:val="18"/>
                 <w:szCs w:val="18"/>
                 <w:lang w:eastAsia="en-US"/>
               </w:rPr>
-              <w:t>deversAutoris</w:t>
-            </w:r>
-            <w:proofErr w:type="spellEnd"/>
-            <w:r>
-              <w:rPr>
-                <w:sz w:val="18"/>
-                <w:szCs w:val="18"/>
-                <w:lang w:val="en-US" w:eastAsia="en-US"/>
-              </w:rPr>
-              <w:t>}</w:t>
-            </w:r>
-          </w:p>
-          <w:p>
-            <w:pPr>
-              <w:rPr>
-                <w:sz w:val="18"/>
-                <w:szCs w:val="18"/>
-                <w:lang w:val="en-US" w:eastAsia="en-US"/>
-              </w:rPr>
-            </w:pPr>
-            <w:r>
-              <w:rPr>
-                <w:sz w:val="18"/>
-                <w:szCs w:val="18"/>
-                <w:lang w:val="en-US" w:eastAsia="en-US"/>
-              </w:rPr>
-              <w:t xml:space="preserve">- de </w:t>
-            </w:r>
-            <w:proofErr w:type="spellStart"/>
-            <w:r>
-              <w:rPr>
-                <w:sz w:val="18"/>
-                <w:szCs w:val="18"/>
-                <w:lang w:val="en-US" w:eastAsia="en-US"/>
-              </w:rPr>
-              <w:t>personnes</w:t>
-            </w:r>
-            <w:proofErr w:type="spellEnd"/>
-            <w:r>
-              <w:rPr>
-                <w:sz w:val="18"/>
-                <w:szCs w:val="18"/>
-                <w:lang w:val="en-US" w:eastAsia="en-US"/>
-              </w:rPr>
-              <w:t xml:space="preserve"> : </w:t>
-            </w:r>
-            <w:r>
-              <w:rPr>
-                <w:sz w:val="18"/>
-                <w:szCs w:val="18"/>
-                <w:lang w:val="en-US" w:eastAsia="en-US"/>
-              </w:rPr>
-              <w:t>{</w:t>
-            </w:r>
-            <w:proofErr w:type="spellStart"/>
-            <w:r>
-              <w:rPr>
-                <w:sz w:val="18"/>
-                <w:szCs w:val="18"/>
-                <w:lang w:eastAsia="en-US"/>
-              </w:rPr>
-              <w:t>nombrePersonnes</w:t>
-            </w:r>
-            <w:proofErr w:type="spellEnd"/>
-            <w:r>
-              <w:rPr>
-                <w:sz w:val="18"/>
-                <w:szCs w:val="18"/>
-                <w:lang w:val="en-US" w:eastAsia="en-US"/>
-              </w:rPr>
-              <w:t>}</w:t>
-            </w:r>
-          </w:p>
-          <w:p>
-            <w:pPr>
-              <w:rPr>
-                <w:sz w:val="18"/>
-                <w:szCs w:val="18"/>
-              </w:rPr>
-            </w:pPr>
-            <w:r>
-              <w:rPr>
-                <w:sz w:val="18"/>
-                <w:szCs w:val="18"/>
-                <w:lang w:val="en-US" w:eastAsia="en-US"/>
-              </w:rPr>
-              <w:t xml:space="preserve">- </w:t>
-            </w:r>
-            <w:proofErr w:type="spellStart"/>
-            <w:r>
-              <w:rPr>
-                <w:sz w:val="18"/>
-                <w:szCs w:val="18"/>
-                <w:lang w:val="en-US" w:eastAsia="en-US"/>
-              </w:rPr>
-              <w:t>Portée</w:t>
-            </w:r>
-            <w:proofErr w:type="spellEnd"/>
-            <w:r>
-              <w:rPr>
-                <w:sz w:val="18"/>
-                <w:szCs w:val="18"/>
-                <w:lang w:val="en-US" w:eastAsia="en-US"/>
-              </w:rPr>
-              <w:t xml:space="preserve"> (m) </w:t>
-            </w:r>
-            <w:r>
-              <w:rPr>
-                <w:sz w:val="18"/>
-                <w:szCs w:val="18"/>
-                <w:lang w:val="en-US" w:eastAsia="en-US"/>
-              </w:rPr>
-              <w:t>: {</w:t>
-            </w:r>
-            <w:proofErr w:type="spellStart"/>
-            <w:r>
-              <w:rPr>
-                <w:sz w:val="18"/>
-                <w:szCs w:val="18"/>
-                <w:lang w:eastAsia="en-US"/>
-              </w:rPr>
               <w:t>portee</w:t>
             </w:r>
-            <w:proofErr w:type="spellEnd"/>
-            <w:r>
-              <w:rPr>
+            <w:r>
+              <w:rPr>
+                <w:b/>
+                <w:bCs/>
                 <w:sz w:val="18"/>
                 <w:szCs w:val="18"/>
                 <w:lang w:val="en-US" w:eastAsia="en-US"/>
@@ -9948,23 +9409,21 @@
                 <w:sz w:val="18"/>
                 <w:szCs w:val="18"/>
               </w:rPr>
-              <w:t>{#</w:t>
-            </w:r>
-            <w:proofErr w:type="gramStart"/>
-            <w:r>
-              <w:rPr>
-                <w:sz w:val="18"/>
-                <w:szCs w:val="18"/>
-              </w:rPr>
-              <w:t>mecanismes}{</w:t>
-            </w:r>
-            <w:proofErr w:type="gramEnd"/>
-            <w:r>
-              <w:rPr>
-                <w:sz w:val="18"/>
-                <w:szCs w:val="18"/>
-              </w:rPr>
-              <w:t>#status}{titre}</w:t>
+              <w:t>{#mecanismes}{#status}</w:t>
+            </w:r>
+            <w:r>
+              <w:rPr>
+                <w:sz w:val="18"/>
+                <w:szCs w:val="18"/>
+              </w:rPr>
+              <w:t xml:space="preserve"> </w:t>
+            </w:r>
+            <w:r>
+              <w:rPr>
+                <w:sz w:val="18"/>
+                <w:szCs w:val="18"/>
+              </w:rPr>
+              <w:t>{titre}</w:t>
             </w:r>
           </w:p>
           <w:p>
@@ -9987,23 +9446,23 @@
                 <w:sz w:val="18"/>
                 <w:szCs w:val="18"/>
               </w:rPr>
-              <w:t>{#</w:t>
-            </w:r>
-            <w:proofErr w:type="gramStart"/>
-            <w:r>
-              <w:rPr>
-                <w:sz w:val="18"/>
-                <w:szCs w:val="18"/>
-              </w:rPr>
-              <w:t>tab}{</w:t>
-            </w:r>
-            <w:proofErr w:type="gramEnd"/>
-            <w:r>
-              <w:rPr>
-                <w:sz w:val="18"/>
-                <w:szCs w:val="18"/>
-              </w:rPr>
-              <w:t>#status}{titre}{/status}{/tab}</w:t>
+              <w:t>{#tab}{#status}</w:t>
+            </w:r>
+            <w:r>
+              <w:rPr>
+                <w:b/>
+                <w:bCs/>
+                <w:sz w:val="18"/>
+                <w:szCs w:val="18"/>
+              </w:rPr>
+              <w:t>{titre}</w:t>
+            </w:r>
+            <w:r>
+              <w:rPr>
+                <w:sz w:val="18"/>
+                <w:szCs w:val="18"/>
+              </w:rPr>
+              <w:t>{/status}{/tab}</w:t>
             </w:r>
           </w:p>
           <w:p>
@@ -10025,48 +9484,7 @@
                 <w:sz w:val="18"/>
                 <w:szCs w:val="18"/>
               </w:rPr>
-              <w:t>{/</w:t>
-            </w:r>
-            <w:proofErr w:type="spellStart"/>
-            <w:proofErr w:type="gramStart"/>
-            <w:r>
-              <w:rPr>
-                <w:sz w:val="18"/>
-                <w:szCs w:val="18"/>
-              </w:rPr>
-              <w:t>status</w:t>
-            </w:r>
-            <w:proofErr w:type="spellEnd"/>
-            <w:r>
-              <w:rPr>
-                <w:sz w:val="18"/>
-                <w:szCs w:val="18"/>
-              </w:rPr>
-              <w:t>}{</w:t>
-            </w:r>
-            <w:proofErr w:type="gramEnd"/>
-            <w:r>
-              <w:rPr>
-                <w:sz w:val="18"/>
-                <w:szCs w:val="18"/>
-              </w:rPr>
-              <w:t>/</w:t>
-            </w:r>
-            <w:proofErr w:type="spellStart"/>
-            <w:r>
-              <w:rPr>
-                <w:sz w:val="18"/>
-                <w:szCs w:val="18"/>
-              </w:rPr>
-              <w:t>mecanismes</w:t>
-            </w:r>
-            <w:proofErr w:type="spellEnd"/>
-            <w:r>
-              <w:rPr>
-                <w:sz w:val="18"/>
-                <w:szCs w:val="18"/>
-              </w:rPr>
-              <w:t>}</w:t>
+              <w:t>{/status}{/mecanismes}</w:t>
             </w:r>
           </w:p>
         </w:tc>
@@ -10162,7 +9580,6 @@
               </w:rPr>
               <w:t>{#</w:t>
             </w:r>
-            <w:proofErr w:type="gramStart"/>
             <w:r>
               <w:rPr>
                 <w:sz w:val="18"/>
@@ -10175,15 +9592,16 @@
                 <w:sz w:val="18"/>
                 <w:szCs w:val="18"/>
               </w:rPr>
-              <w:t>}{</w:t>
-            </w:r>
-            <w:proofErr w:type="gramEnd"/>
-            <w:r>
-              <w:rPr>
-                <w:sz w:val="18"/>
-                <w:szCs w:val="18"/>
-              </w:rPr>
-              <w:t>#status}{titre}</w:t>
+              <w:t>}{#status}</w:t>
+            </w:r>
+            <w:r>
+              <w:rPr>
+                <w:b/>
+                <w:bCs/>
+                <w:sz w:val="18"/>
+                <w:szCs w:val="18"/>
+              </w:rPr>
+              <w:t>{titre}</w:t>
             </w:r>
             <w:r>
               <w:rPr>
@@ -10315,23 +9733,16 @@
                 <w:sz w:val="18"/>
                 <w:szCs w:val="18"/>
               </w:rPr>
-              <w:t>{#</w:t>
-            </w:r>
-            <w:proofErr w:type="gramStart"/>
-            <w:r>
-              <w:rPr>
-                <w:sz w:val="18"/>
-                <w:szCs w:val="18"/>
-              </w:rPr>
-              <w:t>translation}{</w:t>
-            </w:r>
-            <w:proofErr w:type="gramEnd"/>
-            <w:r>
-              <w:rPr>
-                <w:sz w:val="18"/>
-                <w:szCs w:val="18"/>
-              </w:rPr>
-              <w:t>#status}{titre}</w:t>
+              <w:t>{#translation}{#status}</w:t>
+            </w:r>
+            <w:r>
+              <w:rPr>
+                <w:b/>
+                <w:bCs/>
+                <w:sz w:val="18"/>
+                <w:szCs w:val="18"/>
+              </w:rPr>
+              <w:t>{titre}</w:t>
             </w:r>
             <w:r>
               <w:rPr>
@@ -10454,23 +9865,16 @@
                 <w:sz w:val="18"/>
                 <w:szCs w:val="18"/>
               </w:rPr>
-              <w:t>{#</w:t>
-            </w:r>
-            <w:proofErr w:type="gramStart"/>
-            <w:r>
-              <w:rPr>
-                <w:sz w:val="18"/>
-                <w:szCs w:val="18"/>
-              </w:rPr>
-              <w:t>translation}{</w:t>
-            </w:r>
-            <w:proofErr w:type="gramEnd"/>
-            <w:r>
-              <w:rPr>
-                <w:sz w:val="18"/>
-                <w:szCs w:val="18"/>
-              </w:rPr>
-              <w:t>#status}{titre}</w:t>
+              <w:t>{#translation}{#status}</w:t>
+            </w:r>
+            <w:r>
+              <w:rPr>
+                <w:b/>
+                <w:bCs/>
+                <w:sz w:val="18"/>
+                <w:szCs w:val="18"/>
+              </w:rPr>
+              <w:t>{titre}</w:t>
             </w:r>
             <w:r>
               <w:rPr>
@@ -10581,23 +9985,7 @@
                 <w:sz w:val="18"/>
                 <w:szCs w:val="18"/>
               </w:rPr>
-              <w:t>{#</w:t>
-            </w:r>
-            <w:proofErr w:type="gramStart"/>
-            <w:r>
-              <w:rPr>
-                <w:sz w:val="18"/>
-                <w:szCs w:val="18"/>
-              </w:rPr>
-              <w:t>caracteristiquesSuspenteOne}{</w:t>
-            </w:r>
-            <w:proofErr w:type="gramEnd"/>
-            <w:r>
-              <w:rPr>
-                <w:sz w:val="18"/>
-                <w:szCs w:val="18"/>
-              </w:rPr>
-              <w:t>#status}{titre}</w:t>
+              <w:t>{#caracteristiquesSuspenteOne}{#status}{titre}</w:t>
             </w:r>
           </w:p>
           <w:p>
@@ -10620,26 +10008,21 @@
                 <w:sz w:val="18"/>
                 <w:szCs w:val="18"/>
               </w:rPr>
-              <w:t>{#</w:t>
-            </w:r>
-            <w:proofErr w:type="gramStart"/>
-            <w:r>
-              <w:rPr>
-                <w:sz w:val="18"/>
-                <w:szCs w:val="18"/>
-              </w:rPr>
-              <w:t>tab}{</w:t>
-            </w:r>
-            <w:proofErr w:type="gramEnd"/>
-            <w:r>
-              <w:rPr>
-                <w:sz w:val="18"/>
-                <w:szCs w:val="18"/>
-              </w:rPr>
-              <w:t>#status}{titre}</w:t>
-            </w:r>
-            <w:r>
-              <w:rPr>
+              <w:t>{#tab}{#status}</w:t>
+            </w:r>
+            <w:r>
+              <w:rPr>
+                <w:b/>
+                <w:bCs/>
+                <w:sz w:val="18"/>
+                <w:szCs w:val="18"/>
+              </w:rPr>
+              <w:t>{titre}</w:t>
+            </w:r>
+            <w:r>
+              <w:rPr>
+                <w:b/>
+                <w:bCs/>
                 <w:sz w:val="18"/>
                 <w:szCs w:val="18"/>
               </w:rPr>
@@ -10650,23 +10033,7 @@
                 <w:sz w:val="18"/>
                 <w:szCs w:val="18"/>
               </w:rPr>
-              <w:t>{/</w:t>
-            </w:r>
-            <w:proofErr w:type="spellStart"/>
-            <w:r>
-              <w:rPr>
-                <w:sz w:val="18"/>
-                <w:szCs w:val="18"/>
-              </w:rPr>
-              <w:t>status</w:t>
-            </w:r>
-            <w:proofErr w:type="spellEnd"/>
-            <w:r>
-              <w:rPr>
-                <w:sz w:val="18"/>
-                <w:szCs w:val="18"/>
-              </w:rPr>
-              <w:t>}{/tab}</w:t>
+              <w:t>{/status}{/tab}</w:t>
             </w:r>
           </w:p>
           <w:p>
@@ -10689,48 +10056,7 @@
                 <w:sz w:val="18"/>
                 <w:szCs w:val="18"/>
               </w:rPr>
-              <w:t>{/</w:t>
-            </w:r>
-            <w:proofErr w:type="spellStart"/>
-            <w:proofErr w:type="gramStart"/>
-            <w:r>
-              <w:rPr>
-                <w:sz w:val="18"/>
-                <w:szCs w:val="18"/>
-              </w:rPr>
-              <w:t>status</w:t>
-            </w:r>
-            <w:proofErr w:type="spellEnd"/>
-            <w:r>
-              <w:rPr>
-                <w:sz w:val="18"/>
-                <w:szCs w:val="18"/>
-              </w:rPr>
-              <w:t>}{</w:t>
-            </w:r>
-            <w:proofErr w:type="gramEnd"/>
-            <w:r>
-              <w:rPr>
-                <w:sz w:val="18"/>
-                <w:szCs w:val="18"/>
-              </w:rPr>
-              <w:t>/</w:t>
-            </w:r>
-            <w:proofErr w:type="spellStart"/>
-            <w:r>
-              <w:rPr>
-                <w:sz w:val="18"/>
-                <w:szCs w:val="18"/>
-              </w:rPr>
-              <w:t>caracteristiquesSuspenteOne</w:t>
-            </w:r>
-            <w:proofErr w:type="spellEnd"/>
-            <w:r>
-              <w:rPr>
-                <w:sz w:val="18"/>
-                <w:szCs w:val="18"/>
-              </w:rPr>
-              <w:t>}</w:t>
+              <w:t>{/status}{/caracteristiquesSuspenteOne}</w:t>
             </w:r>
           </w:p>
         </w:tc>
@@ -10827,23 +10153,7 @@
                 <w:sz w:val="18"/>
                 <w:szCs w:val="18"/>
               </w:rPr>
-              <w:t>{#</w:t>
-            </w:r>
-            <w:proofErr w:type="gramStart"/>
-            <w:r>
-              <w:rPr>
-                <w:sz w:val="18"/>
-                <w:szCs w:val="18"/>
-              </w:rPr>
-              <w:t>caracteristiquesSuspenteTow}{</w:t>
-            </w:r>
-            <w:proofErr w:type="gramEnd"/>
-            <w:r>
-              <w:rPr>
-                <w:sz w:val="18"/>
-                <w:szCs w:val="18"/>
-              </w:rPr>
-              <w:t>#status}{titre}</w:t>
+              <w:t>{#caracteristiquesSuspenteTow}{#status}{titre}</w:t>
             </w:r>
           </w:p>
           <w:p>
@@ -10866,39 +10176,23 @@
                 <w:sz w:val="18"/>
                 <w:szCs w:val="18"/>
               </w:rPr>
-              <w:t>{#</w:t>
-            </w:r>
-            <w:proofErr w:type="gramStart"/>
-            <w:r>
-              <w:rPr>
-                <w:sz w:val="18"/>
-                <w:szCs w:val="18"/>
-              </w:rPr>
-              <w:t>tab}{</w:t>
-            </w:r>
-            <w:proofErr w:type="gramEnd"/>
-            <w:r>
-              <w:rPr>
-                <w:sz w:val="18"/>
-                <w:szCs w:val="18"/>
-              </w:rPr>
-              <w:t>#status}{titre} {content}{/</w:t>
-            </w:r>
-            <w:proofErr w:type="spellStart"/>
-            <w:r>
-              <w:rPr>
-                <w:sz w:val="18"/>
-                <w:szCs w:val="18"/>
-              </w:rPr>
-              <w:t>status</w:t>
-            </w:r>
-            <w:proofErr w:type="spellEnd"/>
-            <w:r>
-              <w:rPr>
-                <w:sz w:val="18"/>
-                <w:szCs w:val="18"/>
-              </w:rPr>
-              <w:t>}{/tab}</w:t>
+              <w:t>{#tab}{#status}</w:t>
+            </w:r>
+            <w:r>
+              <w:rPr>
+                <w:b/>
+                <w:bCs/>
+                <w:sz w:val="18"/>
+                <w:szCs w:val="18"/>
+              </w:rPr>
+              <w:t>{titre} {content}</w:t>
+            </w:r>
+            <w:r>
+              <w:rPr>
+                <w:sz w:val="18"/>
+                <w:szCs w:val="18"/>
+              </w:rPr>
+              <w:t>{/status}{/tab}</w:t>
             </w:r>
           </w:p>
           <w:p>
@@ -10921,40 +10215,7 @@
                 <w:sz w:val="18"/>
                 <w:szCs w:val="18"/>
               </w:rPr>
-              <w:t>{/</w:t>
-            </w:r>
-            <w:proofErr w:type="spellStart"/>
-            <w:proofErr w:type="gramStart"/>
-            <w:r>
-              <w:rPr>
-                <w:sz w:val="18"/>
-                <w:szCs w:val="18"/>
-              </w:rPr>
-              <w:t>status</w:t>
-            </w:r>
-            <w:proofErr w:type="spellEnd"/>
-            <w:r>
-              <w:rPr>
-                <w:sz w:val="18"/>
-                <w:szCs w:val="18"/>
-              </w:rPr>
-              <w:t>}{</w:t>
-            </w:r>
-            <w:proofErr w:type="gramEnd"/>
-            <w:r>
-              <w:rPr>
-                <w:sz w:val="18"/>
-                <w:szCs w:val="18"/>
-              </w:rPr>
-              <w:t>/</w:t>
-            </w:r>
-            <w:proofErr w:type="spellStart"/>
-            <w:r>
-              <w:rPr>
-                <w:sz w:val="18"/>
-                <w:szCs w:val="18"/>
-              </w:rPr>
-              <w:t>caracteristiquesSuspente</w:t>
+              <w:t>{/status}{/caracteristiquesSuspente</w:t>
             </w:r>
             <w:r>
               <w:rPr>
@@ -10963,7 +10224,6 @@
               </w:rPr>
               <w:t>Tow</w:t>
             </w:r>
-            <w:proofErr w:type="spellEnd"/>
             <w:r>
               <w:rPr>
                 <w:sz w:val="18"/>
@@ -11340,23 +10600,7 @@
                 <w:sz w:val="18"/>
                 <w:szCs w:val="18"/>
               </w:rPr>
-              <w:t>{#</w:t>
-            </w:r>
-            <w:proofErr w:type="gramStart"/>
-            <w:r>
-              <w:rPr>
-                <w:sz w:val="18"/>
-                <w:szCs w:val="18"/>
-              </w:rPr>
-              <w:t>aExamen}{</w:t>
-            </w:r>
-            <w:proofErr w:type="gramEnd"/>
-            <w:r>
-              <w:rPr>
-                <w:sz w:val="18"/>
-                <w:szCs w:val="18"/>
-              </w:rPr>
-              <w:t>titre}</w:t>
+              <w:t>{#aExamen}{titre}</w:t>
             </w:r>
           </w:p>
         </w:tc>
@@ -11382,39 +10626,7 @@
                 <w:sz w:val="18"/>
                 <w:szCs w:val="18"/>
               </w:rPr>
-              <w:t>{</w:t>
-            </w:r>
-            <w:proofErr w:type="gramStart"/>
-            <w:r>
-              <w:rPr>
-                <w:sz w:val="18"/>
-                <w:szCs w:val="18"/>
-              </w:rPr>
-              <w:t>avis</w:t>
-            </w:r>
-            <w:proofErr w:type="gramEnd"/>
-            <w:r>
-              <w:rPr>
-                <w:sz w:val="18"/>
-                <w:szCs w:val="18"/>
-              </w:rPr>
-              <w:t>}{/</w:t>
-            </w:r>
-            <w:proofErr w:type="spellStart"/>
-            <w:r>
-              <w:rPr>
-                <w:sz w:val="18"/>
-                <w:szCs w:val="18"/>
-              </w:rPr>
-              <w:t>aExamen</w:t>
-            </w:r>
-            <w:proofErr w:type="spellEnd"/>
-            <w:r>
-              <w:rPr>
-                <w:sz w:val="18"/>
-                <w:szCs w:val="18"/>
-              </w:rPr>
-              <w:t>}</w:t>
+              <w:t>{avis}{/aExamen}</w:t>
             </w:r>
           </w:p>
         </w:tc>
@@ -11592,23 +10804,7 @@
                 <w:sz w:val="18"/>
                 <w:szCs w:val="18"/>
               </w:rPr>
-              <w:t>{#</w:t>
-            </w:r>
-            <w:proofErr w:type="gramStart"/>
-            <w:r>
-              <w:rPr>
-                <w:sz w:val="18"/>
-                <w:szCs w:val="18"/>
-              </w:rPr>
-              <w:t>bExamen}{</w:t>
-            </w:r>
-            <w:proofErr w:type="gramEnd"/>
-            <w:r>
-              <w:rPr>
-                <w:sz w:val="18"/>
-                <w:szCs w:val="18"/>
-              </w:rPr>
-              <w:t>titre}</w:t>
+              <w:t>{#bExamen}{titre}</w:t>
             </w:r>
           </w:p>
         </w:tc>
@@ -11635,39 +10831,7 @@
                 <w:sz w:val="18"/>
                 <w:szCs w:val="18"/>
               </w:rPr>
-              <w:t>{</w:t>
-            </w:r>
-            <w:proofErr w:type="gramStart"/>
-            <w:r>
-              <w:rPr>
-                <w:sz w:val="18"/>
-                <w:szCs w:val="18"/>
-              </w:rPr>
-              <w:t>avis</w:t>
-            </w:r>
-            <w:proofErr w:type="gramEnd"/>
-            <w:r>
-              <w:rPr>
-                <w:sz w:val="18"/>
-                <w:szCs w:val="18"/>
-              </w:rPr>
-              <w:t>}{/</w:t>
-            </w:r>
-            <w:proofErr w:type="spellStart"/>
-            <w:r>
-              <w:rPr>
-                <w:sz w:val="18"/>
-                <w:szCs w:val="18"/>
-              </w:rPr>
-              <w:t>bExamen</w:t>
-            </w:r>
-            <w:proofErr w:type="spellEnd"/>
-            <w:r>
-              <w:rPr>
-                <w:sz w:val="18"/>
-                <w:szCs w:val="18"/>
-              </w:rPr>
-              <w:t>}</w:t>
+              <w:t>{avis}{/bExamen}</w:t>
             </w:r>
           </w:p>
         </w:tc>
@@ -11850,23 +11014,7 @@
                 <w:sz w:val="18"/>
                 <w:szCs w:val="18"/>
               </w:rPr>
-              <w:t>{#</w:t>
-            </w:r>
-            <w:proofErr w:type="gramStart"/>
-            <w:r>
-              <w:rPr>
-                <w:sz w:val="18"/>
-                <w:szCs w:val="18"/>
-              </w:rPr>
-              <w:t>cExamen}{</w:t>
-            </w:r>
-            <w:proofErr w:type="gramEnd"/>
-            <w:r>
-              <w:rPr>
-                <w:sz w:val="18"/>
-                <w:szCs w:val="18"/>
-              </w:rPr>
-              <w:t>titre}</w:t>
+              <w:t>{#cExamen}{titre}</w:t>
             </w:r>
           </w:p>
         </w:tc>
@@ -11896,39 +11044,7 @@
                 <w:sz w:val="18"/>
                 <w:szCs w:val="18"/>
               </w:rPr>
-              <w:t>{</w:t>
-            </w:r>
-            <w:proofErr w:type="gramStart"/>
-            <w:r>
-              <w:rPr>
-                <w:sz w:val="18"/>
-                <w:szCs w:val="18"/>
-              </w:rPr>
-              <w:t>avis</w:t>
-            </w:r>
-            <w:proofErr w:type="gramEnd"/>
-            <w:r>
-              <w:rPr>
-                <w:sz w:val="18"/>
-                <w:szCs w:val="18"/>
-              </w:rPr>
-              <w:t>}{/</w:t>
-            </w:r>
-            <w:proofErr w:type="spellStart"/>
-            <w:r>
-              <w:rPr>
-                <w:sz w:val="18"/>
-                <w:szCs w:val="18"/>
-              </w:rPr>
-              <w:t>cExamen</w:t>
-            </w:r>
-            <w:proofErr w:type="spellEnd"/>
-            <w:r>
-              <w:rPr>
-                <w:sz w:val="18"/>
-                <w:szCs w:val="18"/>
-              </w:rPr>
-              <w:t>}</w:t>
+              <w:t>{avis}{/cExamen}</w:t>
             </w:r>
           </w:p>
         </w:tc>
@@ -12109,23 +11225,7 @@
                 <w:sz w:val="18"/>
                 <w:szCs w:val="18"/>
               </w:rPr>
-              <w:t>{#</w:t>
-            </w:r>
-            <w:proofErr w:type="gramStart"/>
-            <w:r>
-              <w:rPr>
-                <w:sz w:val="18"/>
-                <w:szCs w:val="18"/>
-              </w:rPr>
-              <w:t>dExamen}{</w:t>
-            </w:r>
-            <w:proofErr w:type="gramEnd"/>
-            <w:r>
-              <w:rPr>
-                <w:sz w:val="18"/>
-                <w:szCs w:val="18"/>
-              </w:rPr>
-              <w:t>titre}</w:t>
+              <w:t>{#dExamen}{titre}</w:t>
             </w:r>
           </w:p>
         </w:tc>
@@ -12151,39 +11251,7 @@
                 <w:sz w:val="18"/>
                 <w:szCs w:val="18"/>
               </w:rPr>
-              <w:t>{</w:t>
-            </w:r>
-            <w:proofErr w:type="gramStart"/>
-            <w:r>
-              <w:rPr>
-                <w:sz w:val="18"/>
-                <w:szCs w:val="18"/>
-              </w:rPr>
-              <w:t>avis</w:t>
-            </w:r>
-            <w:proofErr w:type="gramEnd"/>
-            <w:r>
-              <w:rPr>
-                <w:sz w:val="18"/>
-                <w:szCs w:val="18"/>
-              </w:rPr>
-              <w:t>}{/</w:t>
-            </w:r>
-            <w:proofErr w:type="spellStart"/>
-            <w:r>
-              <w:rPr>
-                <w:sz w:val="18"/>
-                <w:szCs w:val="18"/>
-              </w:rPr>
-              <w:t>dExamen</w:t>
-            </w:r>
-            <w:proofErr w:type="spellEnd"/>
-            <w:r>
-              <w:rPr>
-                <w:sz w:val="18"/>
-                <w:szCs w:val="18"/>
-              </w:rPr>
-              <w:t>}</w:t>
+              <w:t>{avis}{/dExamen}</w:t>
             </w:r>
           </w:p>
         </w:tc>
@@ -12364,23 +11432,7 @@
                 <w:sz w:val="18"/>
                 <w:szCs w:val="18"/>
               </w:rPr>
-              <w:t>{#</w:t>
-            </w:r>
-            <w:proofErr w:type="gramStart"/>
-            <w:r>
-              <w:rPr>
-                <w:sz w:val="18"/>
-                <w:szCs w:val="18"/>
-              </w:rPr>
-              <w:t>eExamen}{</w:t>
-            </w:r>
-            <w:proofErr w:type="gramEnd"/>
-            <w:r>
-              <w:rPr>
-                <w:sz w:val="18"/>
-                <w:szCs w:val="18"/>
-              </w:rPr>
-              <w:t>titre}</w:t>
+              <w:t>{#eExamen}{titre}</w:t>
             </w:r>
           </w:p>
         </w:tc>
@@ -12411,39 +11463,7 @@
                 <w:sz w:val="18"/>
                 <w:szCs w:val="18"/>
               </w:rPr>
-              <w:t>{</w:t>
-            </w:r>
-            <w:proofErr w:type="gramStart"/>
-            <w:r>
-              <w:rPr>
-                <w:sz w:val="18"/>
-                <w:szCs w:val="18"/>
-              </w:rPr>
-              <w:t>avis</w:t>
-            </w:r>
-            <w:proofErr w:type="gramEnd"/>
-            <w:r>
-              <w:rPr>
-                <w:sz w:val="18"/>
-                <w:szCs w:val="18"/>
-              </w:rPr>
-              <w:t>}{/</w:t>
-            </w:r>
-            <w:proofErr w:type="spellStart"/>
-            <w:r>
-              <w:rPr>
-                <w:sz w:val="18"/>
-                <w:szCs w:val="18"/>
-              </w:rPr>
-              <w:t>eExamen</w:t>
-            </w:r>
-            <w:proofErr w:type="spellEnd"/>
-            <w:r>
-              <w:rPr>
-                <w:sz w:val="18"/>
-                <w:szCs w:val="18"/>
-              </w:rPr>
-              <w:t>}</w:t>
+              <w:t>{avis}{/eExamen}</w:t>
             </w:r>
           </w:p>
         </w:tc>
@@ -12633,23 +11653,7 @@
                 <w:sz w:val="18"/>
                 <w:szCs w:val="18"/>
               </w:rPr>
-              <w:t>{#</w:t>
-            </w:r>
-            <w:proofErr w:type="gramStart"/>
-            <w:r>
-              <w:rPr>
-                <w:sz w:val="18"/>
-                <w:szCs w:val="18"/>
-              </w:rPr>
-              <w:t>fExamen}{</w:t>
-            </w:r>
-            <w:proofErr w:type="gramEnd"/>
-            <w:r>
-              <w:rPr>
-                <w:sz w:val="18"/>
-                <w:szCs w:val="18"/>
-              </w:rPr>
-              <w:t>titre}</w:t>
+              <w:t>{#fExamen}{titre}</w:t>
             </w:r>
           </w:p>
         </w:tc>
@@ -12675,39 +11679,7 @@
                 <w:sz w:val="18"/>
                 <w:szCs w:val="18"/>
               </w:rPr>
-              <w:t>{</w:t>
-            </w:r>
-            <w:proofErr w:type="gramStart"/>
-            <w:r>
-              <w:rPr>
-                <w:sz w:val="18"/>
-                <w:szCs w:val="18"/>
-              </w:rPr>
-              <w:t>avis</w:t>
-            </w:r>
-            <w:proofErr w:type="gramEnd"/>
-            <w:r>
-              <w:rPr>
-                <w:sz w:val="18"/>
-                <w:szCs w:val="18"/>
-              </w:rPr>
-              <w:t>}{/</w:t>
-            </w:r>
-            <w:proofErr w:type="spellStart"/>
-            <w:r>
-              <w:rPr>
-                <w:sz w:val="18"/>
-                <w:szCs w:val="18"/>
-              </w:rPr>
-              <w:t>fExamen</w:t>
-            </w:r>
-            <w:proofErr w:type="spellEnd"/>
-            <w:r>
-              <w:rPr>
-                <w:sz w:val="18"/>
-                <w:szCs w:val="18"/>
-              </w:rPr>
-              <w:t>}</w:t>
+              <w:t>{avis}{/fExamen}</w:t>
             </w:r>
           </w:p>
         </w:tc>
@@ -12890,23 +11862,7 @@
                 <w:sz w:val="18"/>
                 <w:szCs w:val="18"/>
               </w:rPr>
-              <w:t>{#</w:t>
-            </w:r>
-            <w:proofErr w:type="gramStart"/>
-            <w:r>
-              <w:rPr>
-                <w:sz w:val="18"/>
-                <w:szCs w:val="18"/>
-              </w:rPr>
-              <w:t>gExamen}{</w:t>
-            </w:r>
-            <w:proofErr w:type="gramEnd"/>
-            <w:r>
-              <w:rPr>
-                <w:sz w:val="18"/>
-                <w:szCs w:val="18"/>
-              </w:rPr>
-              <w:t>titre}</w:t>
+              <w:t>{#gExamen}{titre}</w:t>
             </w:r>
           </w:p>
         </w:tc>
@@ -12932,39 +11888,7 @@
                 <w:sz w:val="18"/>
                 <w:szCs w:val="18"/>
               </w:rPr>
-              <w:t>{</w:t>
-            </w:r>
-            <w:proofErr w:type="gramStart"/>
-            <w:r>
-              <w:rPr>
-                <w:sz w:val="18"/>
-                <w:szCs w:val="18"/>
-              </w:rPr>
-              <w:t>avis</w:t>
-            </w:r>
-            <w:proofErr w:type="gramEnd"/>
-            <w:r>
-              <w:rPr>
-                <w:sz w:val="18"/>
-                <w:szCs w:val="18"/>
-              </w:rPr>
-              <w:t>}{/</w:t>
-            </w:r>
-            <w:proofErr w:type="spellStart"/>
-            <w:r>
-              <w:rPr>
-                <w:sz w:val="18"/>
-                <w:szCs w:val="18"/>
-              </w:rPr>
-              <w:t>gExamen</w:t>
-            </w:r>
-            <w:proofErr w:type="spellEnd"/>
-            <w:r>
-              <w:rPr>
-                <w:sz w:val="18"/>
-                <w:szCs w:val="18"/>
-              </w:rPr>
-              <w:t>}</w:t>
+              <w:t>{avis}{/gExamen}</w:t>
             </w:r>
           </w:p>
         </w:tc>
@@ -13156,7 +12080,6 @@
               </w:rPr>
               <w:t>#</w:t>
             </w:r>
-            <w:proofErr w:type="gramStart"/>
             <w:r>
               <w:rPr>
                 <w:sz w:val="18"/>
@@ -13169,15 +12092,7 @@
                 <w:sz w:val="18"/>
                 <w:szCs w:val="18"/>
               </w:rPr>
-              <w:t>{</w:t>
-            </w:r>
-            <w:proofErr w:type="gramEnd"/>
-            <w:r>
-              <w:rPr>
-                <w:sz w:val="18"/>
-                <w:szCs w:val="18"/>
-              </w:rPr>
-              <w:t>titre}</w:t>
+              <w:t>{titre}</w:t>
             </w:r>
           </w:p>
         </w:tc>
@@ -13203,39 +12118,7 @@
                 <w:sz w:val="18"/>
                 <w:szCs w:val="18"/>
               </w:rPr>
-              <w:t>{</w:t>
-            </w:r>
-            <w:proofErr w:type="gramStart"/>
-            <w:r>
-              <w:rPr>
-                <w:sz w:val="18"/>
-                <w:szCs w:val="18"/>
-              </w:rPr>
-              <w:t>avis</w:t>
-            </w:r>
-            <w:proofErr w:type="gramEnd"/>
-            <w:r>
-              <w:rPr>
-                <w:sz w:val="18"/>
-                <w:szCs w:val="18"/>
-              </w:rPr>
-              <w:t>}{/</w:t>
-            </w:r>
-            <w:proofErr w:type="spellStart"/>
-            <w:r>
-              <w:rPr>
-                <w:sz w:val="18"/>
-                <w:szCs w:val="18"/>
-              </w:rPr>
-              <w:t>hExamen</w:t>
-            </w:r>
-            <w:proofErr w:type="spellEnd"/>
-            <w:r>
-              <w:rPr>
-                <w:sz w:val="18"/>
-                <w:szCs w:val="18"/>
-              </w:rPr>
-              <w:t>}</w:t>
+              <w:t>{avis}{/hExamen}</w:t>
             </w:r>
           </w:p>
         </w:tc>
@@ -13420,7 +12303,6 @@
               </w:rPr>
               <w:t>{#</w:t>
             </w:r>
-            <w:proofErr w:type="gramStart"/>
             <w:r>
               <w:rPr>
                 <w:sz w:val="18"/>
@@ -13433,15 +12315,7 @@
                 <w:sz w:val="18"/>
                 <w:szCs w:val="18"/>
               </w:rPr>
-              <w:t>Examen}{</w:t>
-            </w:r>
-            <w:proofErr w:type="gramEnd"/>
-            <w:r>
-              <w:rPr>
-                <w:sz w:val="18"/>
-                <w:szCs w:val="18"/>
-              </w:rPr>
-              <w:t>titre}</w:t>
+              <w:t>Examen}{titre}</w:t>
             </w:r>
           </w:p>
         </w:tc>
@@ -13467,25 +12341,8 @@
                 <w:sz w:val="18"/>
                 <w:szCs w:val="18"/>
               </w:rPr>
-              <w:t>{</w:t>
-            </w:r>
-            <w:proofErr w:type="gramStart"/>
-            <w:r>
-              <w:rPr>
-                <w:sz w:val="18"/>
-                <w:szCs w:val="18"/>
-              </w:rPr>
-              <w:t>avis</w:t>
-            </w:r>
-            <w:proofErr w:type="gramEnd"/>
-            <w:r>
-              <w:rPr>
-                <w:sz w:val="18"/>
-                <w:szCs w:val="18"/>
-              </w:rPr>
-              <w:t>}{/</w:t>
-            </w:r>
-            <w:proofErr w:type="spellStart"/>
+              <w:t>{avis}{/</w:t>
+            </w:r>
             <w:r>
               <w:rPr>
                 <w:sz w:val="18"/>
@@ -13498,15 +12355,7 @@
                 <w:sz w:val="18"/>
                 <w:szCs w:val="18"/>
               </w:rPr>
-              <w:t>Examen</w:t>
-            </w:r>
-            <w:proofErr w:type="spellEnd"/>
-            <w:r>
-              <w:rPr>
-                <w:sz w:val="18"/>
-                <w:szCs w:val="18"/>
-              </w:rPr>
-              <w:t>}</w:t>
+              <w:t>Examen}</w:t>
             </w:r>
           </w:p>
         </w:tc>
@@ -13692,7 +12541,6 @@
               </w:rPr>
               <w:t>{#</w:t>
             </w:r>
-            <w:proofErr w:type="gramStart"/>
             <w:r>
               <w:rPr>
                 <w:sz w:val="18"/>
@@ -13705,15 +12553,7 @@
                 <w:sz w:val="18"/>
                 <w:szCs w:val="18"/>
               </w:rPr>
-              <w:t>Examen}{</w:t>
-            </w:r>
-            <w:proofErr w:type="gramEnd"/>
-            <w:r>
-              <w:rPr>
-                <w:sz w:val="18"/>
-                <w:szCs w:val="18"/>
-              </w:rPr>
-              <w:t>titre}</w:t>
+              <w:t>Examen}{titre}</w:t>
             </w:r>
           </w:p>
         </w:tc>
@@ -13739,25 +12579,8 @@
                 <w:sz w:val="18"/>
                 <w:szCs w:val="18"/>
               </w:rPr>
-              <w:t>{</w:t>
-            </w:r>
-            <w:proofErr w:type="gramStart"/>
-            <w:r>
-              <w:rPr>
-                <w:sz w:val="18"/>
-                <w:szCs w:val="18"/>
-              </w:rPr>
-              <w:t>avis</w:t>
-            </w:r>
-            <w:proofErr w:type="gramEnd"/>
-            <w:r>
-              <w:rPr>
-                <w:sz w:val="18"/>
-                <w:szCs w:val="18"/>
-              </w:rPr>
-              <w:t>}{/</w:t>
-            </w:r>
-            <w:proofErr w:type="spellStart"/>
+              <w:t>{avis}{/</w:t>
+            </w:r>
             <w:r>
               <w:rPr>
                 <w:sz w:val="18"/>
@@ -13770,15 +12593,7 @@
                 <w:sz w:val="18"/>
                 <w:szCs w:val="18"/>
               </w:rPr>
-              <w:t>Examen</w:t>
-            </w:r>
-            <w:proofErr w:type="spellEnd"/>
-            <w:r>
-              <w:rPr>
-                <w:sz w:val="18"/>
-                <w:szCs w:val="18"/>
-              </w:rPr>
-              <w:t>}</w:t>
+              <w:t>Examen}</w:t>
             </w:r>
           </w:p>
         </w:tc>
@@ -13964,7 +12779,6 @@
               </w:rPr>
               <w:t>{#</w:t>
             </w:r>
-            <w:proofErr w:type="gramStart"/>
             <w:r>
               <w:rPr>
                 <w:sz w:val="18"/>
@@ -13977,15 +12791,7 @@
                 <w:sz w:val="18"/>
                 <w:szCs w:val="18"/>
               </w:rPr>
-              <w:t>Examen}{</w:t>
-            </w:r>
-            <w:proofErr w:type="gramEnd"/>
-            <w:r>
-              <w:rPr>
-                <w:sz w:val="18"/>
-                <w:szCs w:val="18"/>
-              </w:rPr>
-              <w:t>titre}</w:t>
+              <w:t>Examen}{titre}</w:t>
             </w:r>
           </w:p>
         </w:tc>
@@ -14011,25 +12817,8 @@
                 <w:sz w:val="18"/>
                 <w:szCs w:val="18"/>
               </w:rPr>
-              <w:t>{</w:t>
-            </w:r>
-            <w:proofErr w:type="gramStart"/>
-            <w:r>
-              <w:rPr>
-                <w:sz w:val="18"/>
-                <w:szCs w:val="18"/>
-              </w:rPr>
-              <w:t>avis</w:t>
-            </w:r>
-            <w:proofErr w:type="gramEnd"/>
-            <w:r>
-              <w:rPr>
-                <w:sz w:val="18"/>
-                <w:szCs w:val="18"/>
-              </w:rPr>
-              <w:t>}{/</w:t>
-            </w:r>
-            <w:proofErr w:type="spellStart"/>
+              <w:t>{avis}{/</w:t>
+            </w:r>
             <w:r>
               <w:rPr>
                 <w:sz w:val="18"/>
@@ -14042,15 +12831,7 @@
                 <w:sz w:val="18"/>
                 <w:szCs w:val="18"/>
               </w:rPr>
-              <w:t>Examen</w:t>
-            </w:r>
-            <w:proofErr w:type="spellEnd"/>
-            <w:r>
-              <w:rPr>
-                <w:sz w:val="18"/>
-                <w:szCs w:val="18"/>
-              </w:rPr>
-              <w:t>}</w:t>
+              <w:t>Examen}</w:t>
             </w:r>
           </w:p>
         </w:tc>
@@ -14123,18 +12904,8 @@
           <w:b w:val="0"/>
           <w:caps w:val="0"/>
         </w:rPr>
-        <w:t xml:space="preserve">Les vérifications de l’appareil réalisées dans les limites de la présente mission ont fait apparaître l’(es) observation(s) ou anomalie(s) suivante(s) à laquelle (auxquelles) il convient de </w:t>
+        <w:t>Les vérifications de l’appareil réalisées dans les limites de la présente mission ont fait apparaître l’(es) observation(s) ou anomalie(s) suivante(s) à laquelle (auxquelles) il convient de remédier:</w:t>
       </w:r>
-      <w:proofErr w:type="gramStart"/>
-      <w:r>
-        <w:rPr>
-          <w:rFonts w:ascii="Arial" w:hAnsi="Arial" w:cs="Arial"/>
-          <w:b w:val="0"/>
-          <w:caps w:val="0"/>
-        </w:rPr>
-        <w:t>remédier:</w:t>
-      </w:r>
-      <w:proofErr w:type="gramEnd"/>
     </w:p>
     <w:tbl>
       <w:tblPr>
@@ -14311,23 +13082,7 @@
                 <w:sz w:val="20"/>
                 <w:szCs w:val="20"/>
               </w:rPr>
-              <w:t>{#</w:t>
-            </w:r>
-            <w:proofErr w:type="gramStart"/>
-            <w:r>
-              <w:rPr>
-                <w:sz w:val="20"/>
-                <w:szCs w:val="20"/>
-              </w:rPr>
-              <w:t>cri}{</w:t>
-            </w:r>
-            <w:proofErr w:type="gramEnd"/>
-            <w:r>
-              <w:rPr>
-                <w:sz w:val="20"/>
-                <w:szCs w:val="20"/>
-              </w:rPr>
-              <w:t>obs}</w:t>
+              <w:t>{#cri}{obs}</w:t>
             </w:r>
           </w:p>
         </w:tc>
@@ -14358,25 +13113,7 @@
                 <w:sz w:val="20"/>
                 <w:szCs w:val="20"/>
               </w:rPr>
-              <w:t>{</w:t>
-            </w:r>
-            <w:proofErr w:type="spellStart"/>
-            <w:proofErr w:type="gramStart"/>
-            <w:r>
-              <w:rPr>
-                <w:sz w:val="20"/>
-                <w:szCs w:val="20"/>
-              </w:rPr>
-              <w:t>text</w:t>
-            </w:r>
-            <w:proofErr w:type="spellEnd"/>
-            <w:proofErr w:type="gramEnd"/>
-            <w:r>
-              <w:rPr>
-                <w:sz w:val="20"/>
-                <w:szCs w:val="20"/>
-              </w:rPr>
-              <w:t>}</w:t>
+              <w:t>{text}</w:t>
             </w:r>
           </w:p>
         </w:tc>
@@ -14603,23 +13340,7 @@
                 <w:sz w:val="20"/>
                 <w:szCs w:val="20"/>
               </w:rPr>
-              <w:t>{#</w:t>
-            </w:r>
-            <w:proofErr w:type="gramStart"/>
-            <w:r>
-              <w:rPr>
-                <w:sz w:val="20"/>
-                <w:szCs w:val="20"/>
-              </w:rPr>
-              <w:t>ncri}{</w:t>
-            </w:r>
-            <w:proofErr w:type="gramEnd"/>
-            <w:r>
-              <w:rPr>
-                <w:sz w:val="20"/>
-                <w:szCs w:val="20"/>
-              </w:rPr>
-              <w:t>obs}</w:t>
+              <w:t>{#ncri}{obs}</w:t>
             </w:r>
           </w:p>
         </w:tc>
@@ -14649,25 +13370,7 @@
                 <w:sz w:val="20"/>
                 <w:szCs w:val="20"/>
               </w:rPr>
-              <w:t>{</w:t>
-            </w:r>
-            <w:proofErr w:type="spellStart"/>
-            <w:proofErr w:type="gramStart"/>
-            <w:r>
-              <w:rPr>
-                <w:sz w:val="20"/>
-                <w:szCs w:val="20"/>
-              </w:rPr>
-              <w:t>text</w:t>
-            </w:r>
-            <w:proofErr w:type="spellEnd"/>
-            <w:proofErr w:type="gramEnd"/>
-            <w:r>
-              <w:rPr>
-                <w:sz w:val="20"/>
-                <w:szCs w:val="20"/>
-              </w:rPr>
-              <w:t>}</w:t>
+              <w:t>{text}</w:t>
             </w:r>
           </w:p>
         </w:tc>
@@ -14696,23 +13399,7 @@
                 <w:sz w:val="20"/>
                 <w:szCs w:val="20"/>
               </w:rPr>
-              <w:t>{/</w:t>
-            </w:r>
-            <w:proofErr w:type="spellStart"/>
-            <w:r>
-              <w:rPr>
-                <w:sz w:val="20"/>
-                <w:szCs w:val="20"/>
-              </w:rPr>
-              <w:t>ncri</w:t>
-            </w:r>
-            <w:proofErr w:type="spellEnd"/>
-            <w:r>
-              <w:rPr>
-                <w:sz w:val="20"/>
-                <w:szCs w:val="20"/>
-              </w:rPr>
-              <w:t>}</w:t>
+              <w:t>{/ncri}</w:t>
             </w:r>
           </w:p>
         </w:tc>
@@ -14853,23 +13540,7 @@
           <w:sz w:val="20"/>
           <w:szCs w:val="20"/>
         </w:rPr>
-        <w:t>{</w:t>
-      </w:r>
-      <w:proofErr w:type="gramStart"/>
-      <w:r>
-        <w:rPr>
-          <w:sz w:val="20"/>
-          <w:szCs w:val="20"/>
-        </w:rPr>
-        <w:t>content</w:t>
-      </w:r>
-      <w:proofErr w:type="gramEnd"/>
-      <w:r>
-        <w:rPr>
-          <w:sz w:val="20"/>
-          <w:szCs w:val="20"/>
-        </w:rPr>
-        <w:t>}</w:t>
+        <w:t>{content}</w:t>
       </w:r>
     </w:p>
     <w:p>
@@ -14905,23 +13576,7 @@
           <w:sz w:val="20"/>
           <w:szCs w:val="20"/>
         </w:rPr>
-        <w:t>{</w:t>
-      </w:r>
-      <w:proofErr w:type="gramStart"/>
-      <w:r>
-        <w:rPr>
-          <w:sz w:val="20"/>
-          <w:szCs w:val="20"/>
-        </w:rPr>
-        <w:t>content</w:t>
-      </w:r>
-      <w:proofErr w:type="gramEnd"/>
-      <w:r>
-        <w:rPr>
-          <w:sz w:val="20"/>
-          <w:szCs w:val="20"/>
-        </w:rPr>
-        <w:t>}</w:t>
+        <w:t>{content}</w:t>
       </w:r>
     </w:p>
     <w:p>
@@ -14939,23 +13594,7 @@
           <w:sz w:val="20"/>
           <w:szCs w:val="20"/>
         </w:rPr>
-        <w:t>{/</w:t>
-      </w:r>
-      <w:proofErr w:type="spellStart"/>
-      <w:r>
-        <w:rPr>
-          <w:sz w:val="20"/>
-          <w:szCs w:val="20"/>
-        </w:rPr>
-        <w:t>child</w:t>
-      </w:r>
-      <w:proofErr w:type="spellEnd"/>
-      <w:r>
-        <w:rPr>
-          <w:sz w:val="20"/>
-          <w:szCs w:val="20"/>
-        </w:rPr>
-        <w:t>}</w:t>
+        <w:t>{/child}</w:t>
       </w:r>
     </w:p>
     <w:p>
@@ -15107,23 +13746,7 @@
           <w:sz w:val="20"/>
           <w:szCs w:val="20"/>
         </w:rPr>
-        <w:t>{</w:t>
-      </w:r>
-      <w:proofErr w:type="gramStart"/>
-      <w:r>
-        <w:rPr>
-          <w:sz w:val="20"/>
-          <w:szCs w:val="20"/>
-        </w:rPr>
-        <w:t>content</w:t>
-      </w:r>
-      <w:proofErr w:type="gramEnd"/>
-      <w:r>
-        <w:rPr>
-          <w:sz w:val="20"/>
-          <w:szCs w:val="20"/>
-        </w:rPr>
-        <w:t>}</w:t>
+        <w:t>{content}</w:t>
       </w:r>
     </w:p>
     <w:p>
@@ -15150,7 +13773,6 @@
         </w:rPr>
         <w:t>{/</w:t>
       </w:r>
-      <w:proofErr w:type="spellStart"/>
       <w:r>
         <w:rPr>
           <w:sz w:val="20"/>
@@ -15158,7 +13780,6 @@
         </w:rPr>
         <w:t>consclusions</w:t>
       </w:r>
-      <w:proofErr w:type="spellEnd"/>
       <w:r>
         <w:rPr>
           <w:sz w:val="20"/>
@@ -15612,41 +14233,13 @@
         <w:lang w:val="en-US"/>
       </w:rPr>
     </w:pPr>
-    <w:proofErr w:type="spellStart"/>
     <w:r>
       <w:rPr>
         <w:sz w:val="16"/>
         <w:szCs w:val="16"/>
         <w:lang w:val="en-US"/>
       </w:rPr>
-      <w:t>Patente</w:t>
-    </w:r>
-    <w:proofErr w:type="spellEnd"/>
-    <w:r>
-      <w:rPr>
-        <w:sz w:val="16"/>
-        <w:szCs w:val="16"/>
-        <w:lang w:val="en-US"/>
-      </w:rPr>
-      <w:t xml:space="preserve">: 39576929 – R.C: </w:t>
-    </w:r>
-    <w:proofErr w:type="spellStart"/>
-    <w:r>
-      <w:rPr>
-        <w:sz w:val="16"/>
-        <w:szCs w:val="16"/>
-        <w:lang w:val="en-US"/>
-      </w:rPr>
-      <w:t>Mohammedia</w:t>
-    </w:r>
-    <w:proofErr w:type="spellEnd"/>
-    <w:r>
-      <w:rPr>
-        <w:sz w:val="16"/>
-        <w:szCs w:val="16"/>
-        <w:lang w:val="en-US"/>
-      </w:rPr>
-      <w:t xml:space="preserve"> 23119 – IF: 33642011 – CNSS: 1380662 – ICE: 002219166000097</w:t>
+      <w:t>Patente: 39576929 – R.C: Mohammedia 23119 – IF: 33642011 – CNSS: 1380662 – ICE: 002219166000097</w:t>
     </w:r>
   </w:p>
   <w:p>
@@ -15666,21 +14259,12 @@
       </w:rPr>
       <w:t xml:space="preserve"> </w:t>
     </w:r>
-    <w:proofErr w:type="gramStart"/>
     <w:r>
       <w:rPr>
         <w:sz w:val="16"/>
         <w:szCs w:val="16"/>
       </w:rPr>
-      <w:t>Fixe:</w:t>
-    </w:r>
-    <w:proofErr w:type="gramEnd"/>
-    <w:r>
-      <w:rPr>
-        <w:sz w:val="16"/>
-        <w:szCs w:val="16"/>
-      </w:rPr>
-      <w:t xml:space="preserve"> </w:t>
+      <w:t xml:space="preserve">Fixe: </w:t>
     </w:r>
     <w:r>
       <w:rPr>
@@ -15825,8 +14409,6 @@
               <w:szCs w:val="18"/>
             </w:rPr>
           </w:pPr>
-          <w:proofErr w:type="spellStart"/>
-          <w:proofErr w:type="gramStart"/>
           <w:r>
             <w:rPr>
               <w:b/>
@@ -15837,8 +14419,6 @@
             </w:rPr>
             <w:t>xxxxxxxxxxxxxx</w:t>
           </w:r>
-          <w:proofErr w:type="spellEnd"/>
-          <w:proofErr w:type="gramEnd"/>
         </w:p>
       </w:tc>
       <w:tc>
@@ -15905,8 +14485,6 @@
               <w:szCs w:val="18"/>
             </w:rPr>
           </w:pPr>
-          <w:proofErr w:type="spellStart"/>
-          <w:proofErr w:type="gramStart"/>
           <w:r>
             <w:rPr>
               <w:b/>
@@ -15917,8 +14495,6 @@
             </w:rPr>
             <w:t>xxxxxxxxxxxxxx</w:t>
           </w:r>
-          <w:proofErr w:type="spellEnd"/>
-          <w:proofErr w:type="gramEnd"/>
         </w:p>
       </w:tc>
       <w:tc>
@@ -16335,7 +14911,6 @@
             </w:rPr>
             <w:t>/</w:t>
           </w:r>
-          <w:proofErr w:type="spellStart"/>
           <w:r>
             <w:rPr>
               <w:b/>
@@ -16346,7 +14921,6 @@
             </w:rPr>
             <w:t>xxxxxxxx</w:t>
           </w:r>
-          <w:proofErr w:type="spellEnd"/>
         </w:p>
       </w:tc>
       <w:tc>
@@ -16404,8 +14978,6 @@
               <w:szCs w:val="18"/>
             </w:rPr>
           </w:pPr>
-          <w:proofErr w:type="spellStart"/>
-          <w:proofErr w:type="gramStart"/>
           <w:r>
             <w:rPr>
               <w:b/>
@@ -16416,8 +14988,6 @@
             </w:rPr>
             <w:t>xxxxxxxxxxxx</w:t>
           </w:r>
-          <w:proofErr w:type="spellEnd"/>
-          <w:proofErr w:type="gramEnd"/>
         </w:p>
       </w:tc>
       <w:tc>
@@ -16481,8 +15051,6 @@
               <w:szCs w:val="18"/>
             </w:rPr>
           </w:pPr>
-          <w:proofErr w:type="spellStart"/>
-          <w:proofErr w:type="gramStart"/>
           <w:r>
             <w:rPr>
               <w:b/>
@@ -16493,8 +15061,6 @@
             </w:rPr>
             <w:t>xxxxxxxxxxxxx</w:t>
           </w:r>
-          <w:proofErr w:type="spellEnd"/>
-          <w:proofErr w:type="gramEnd"/>
         </w:p>
       </w:tc>
       <w:tc>
@@ -16514,7 +15080,6 @@
               <w:szCs w:val="18"/>
             </w:rPr>
           </w:pPr>
-          <w:proofErr w:type="gramStart"/>
           <w:r>
             <w:rPr>
               <w:color w:val="949493"/>
@@ -16531,7 +15096,6 @@
             </w:rPr>
             <w:t>:</w:t>
           </w:r>
-          <w:proofErr w:type="gramEnd"/>
           <w:r>
             <w:rPr>
               <w:color w:val="949493"/>

</xml_diff>

<commit_message>
fix pr error netword then add commentaire - 1|17|01|2025
</commit_message>
<xml_diff>
--- a/src/rapports/Famille4-LEV4_VGP.docx
+++ b/src/rapports/Famille4-LEV4_VGP.docx
@@ -1,6 +1,6 @@
 
 <file path=word/document.xml><?xml version="1.0" encoding="utf-8"?>
-<w:document xmlns:wpc="http://schemas.microsoft.com/office/word/2010/wordprocessingCanvas" xmlns:cx="http://schemas.microsoft.com/office/drawing/2014/chartex" xmlns:cx1="http://schemas.microsoft.com/office/drawing/2015/9/8/chartex" xmlns:cx2="http://schemas.microsoft.com/office/drawing/2015/10/21/chartex" xmlns:cx3="http://schemas.microsoft.com/office/drawing/2016/5/9/chartex" xmlns:cx4="http://schemas.microsoft.com/office/drawing/2016/5/10/chartex" xmlns:cx5="http://schemas.microsoft.com/office/drawing/2016/5/11/chartex" xmlns:cx6="http://schemas.microsoft.com/office/drawing/2016/5/12/chartex" xmlns:cx7="http://schemas.microsoft.com/office/drawing/2016/5/13/chartex" xmlns:cx8="http://schemas.microsoft.com/office/drawing/2016/5/14/chartex" xmlns:mc="http://schemas.openxmlformats.org/markup-compatibility/2006" xmlns:aink="http://schemas.microsoft.com/office/drawing/2016/ink" xmlns:am3d="http://schemas.microsoft.com/office/drawing/2017/model3d" xmlns:o="urn:schemas-microsoft-com:office:office" xmlns:oel="http://schemas.microsoft.com/office/2019/extlst" xmlns:r="http://schemas.openxmlformats.org/officeDocument/2006/relationships" xmlns:m="http://schemas.openxmlformats.org/officeDocument/2006/math" xmlns:v="urn:schemas-microsoft-com:vml" xmlns:wp14="http://schemas.microsoft.com/office/word/2010/wordprocessingDrawing" xmlns:wp="http://schemas.openxmlformats.org/drawingml/2006/wordprocessingDrawing" xmlns:w10="urn:schemas-microsoft-com:office:word" xmlns:w="http://schemas.openxmlformats.org/wordprocessingml/2006/main" xmlns:w14="http://schemas.microsoft.com/office/word/2010/wordml" xmlns:w15="http://schemas.microsoft.com/office/word/2012/wordml" xmlns:w16cex="http://schemas.microsoft.com/office/word/2018/wordml/cex" xmlns:w16cid="http://schemas.microsoft.com/office/word/2016/wordml/cid" xmlns:w16="http://schemas.microsoft.com/office/word/2018/wordml" xmlns:w16du="http://schemas.microsoft.com/office/word/2023/wordml/word16du" xmlns:w16sdtdh="http://schemas.microsoft.com/office/word/2020/wordml/sdtdatahash" xmlns:w16se="http://schemas.microsoft.com/office/word/2015/wordml/symex" xmlns:wpg="http://schemas.microsoft.com/office/word/2010/wordprocessingGroup" xmlns:wpi="http://schemas.microsoft.com/office/word/2010/wordprocessingInk" xmlns:wne="http://schemas.microsoft.com/office/word/2006/wordml" xmlns:wps="http://schemas.microsoft.com/office/word/2010/wordprocessingShape" mc:Ignorable="w14 w15 w16se w16cid w16 w16cex w16sdtdh w16du wp14">
+<w:document xmlns:wpc="http://schemas.microsoft.com/office/word/2010/wordprocessingCanvas" xmlns:cx="http://schemas.microsoft.com/office/drawing/2014/chartex" xmlns:cx1="http://schemas.microsoft.com/office/drawing/2015/9/8/chartex" xmlns:cx2="http://schemas.microsoft.com/office/drawing/2015/10/21/chartex" xmlns:cx3="http://schemas.microsoft.com/office/drawing/2016/5/9/chartex" xmlns:cx4="http://schemas.microsoft.com/office/drawing/2016/5/10/chartex" xmlns:cx5="http://schemas.microsoft.com/office/drawing/2016/5/11/chartex" xmlns:cx6="http://schemas.microsoft.com/office/drawing/2016/5/12/chartex" xmlns:cx7="http://schemas.microsoft.com/office/drawing/2016/5/13/chartex" xmlns:cx8="http://schemas.microsoft.com/office/drawing/2016/5/14/chartex" xmlns:mc="http://schemas.openxmlformats.org/markup-compatibility/2006" xmlns:aink="http://schemas.microsoft.com/office/drawing/2016/ink" xmlns:am3d="http://schemas.microsoft.com/office/drawing/2017/model3d" xmlns:o="urn:schemas-microsoft-com:office:office" xmlns:oel="http://schemas.microsoft.com/office/2019/extlst" xmlns:r="http://schemas.openxmlformats.org/officeDocument/2006/relationships" xmlns:m="http://schemas.openxmlformats.org/officeDocument/2006/math" xmlns:v="urn:schemas-microsoft-com:vml" xmlns:wp14="http://schemas.microsoft.com/office/word/2010/wordprocessingDrawing" xmlns:wp="http://schemas.openxmlformats.org/drawingml/2006/wordprocessingDrawing" xmlns:w10="urn:schemas-microsoft-com:office:word" xmlns:w="http://schemas.openxmlformats.org/wordprocessingml/2006/main" xmlns:w14="http://schemas.microsoft.com/office/word/2010/wordml" xmlns:w15="http://schemas.microsoft.com/office/word/2012/wordml" xmlns:w16cex="http://schemas.microsoft.com/office/word/2018/wordml/cex" xmlns:w16cid="http://schemas.microsoft.com/office/word/2016/wordml/cid" xmlns:w16="http://schemas.microsoft.com/office/word/2018/wordml" xmlns:w16du="http://schemas.microsoft.com/office/word/2023/wordml/word16du" xmlns:w16sdtdh="http://schemas.microsoft.com/office/word/2020/wordml/sdtdatahash" xmlns:w16sdtfl="http://schemas.microsoft.com/office/word/2024/wordml/sdtformatlock" xmlns:w16se="http://schemas.microsoft.com/office/word/2015/wordml/symex" xmlns:wpg="http://schemas.microsoft.com/office/word/2010/wordprocessingGroup" xmlns:wpi="http://schemas.microsoft.com/office/word/2010/wordprocessingInk" xmlns:wne="http://schemas.microsoft.com/office/word/2006/wordml" xmlns:wps="http://schemas.microsoft.com/office/word/2010/wordprocessingShape" mc:Ignorable="w14 w15 w16se w16cid w16 w16cex w16sdtdh w16sdtfl w16du wp14">
   <w:body>
     <w:p>
       <w:pPr>
@@ -232,7 +232,7 @@
                 </mc:Choice>
                 <mc:Fallback>
                   <w:pict>
-                    <v:shapetype w14:anchorId="3E58550A" id="_x0000_t32" coordsize="21600,21600" o:spt="32" o:oned="t" path="m,l21600,21600e" filled="f">
+                    <v:shapetype w14:anchorId="1C09E04F" id="_x0000_t32" coordsize="21600,21600" o:spt="32" o:oned="t" path="m,l21600,21600e" filled="f">
                       <v:path arrowok="t" fillok="f" o:connecttype="none"/>
                       <o:lock v:ext="edit" shapetype="t"/>
                     </v:shapetype>
@@ -740,7 +740,7 @@
                 </mc:Choice>
                 <mc:Fallback>
                   <w:pict>
-                    <v:shape w14:anchorId="7451CC98" id="AutoShape 16" o:spid="_x0000_s1026" type="#_x0000_t32" style="position:absolute;margin-left:95pt;margin-top:-3.75pt;width:135.75pt;height:0;z-index:251704832;visibility:visible;mso-wrap-style:square;mso-width-percent:0;mso-height-percent:0;mso-wrap-distance-left:9pt;mso-wrap-distance-top:0;mso-wrap-distance-right:9pt;mso-wrap-distance-bottom:0;mso-position-horizontal:absolute;mso-position-horizontal-relative:text;mso-position-vertical:absolute;mso-position-vertical-relative:text;mso-width-percent:0;mso-height-percent:0;mso-width-relative:page;mso-height-relative:page" o:gfxdata="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" strokecolor="#f80e08" strokeweight="3pt"/>
+                    <v:shape w14:anchorId="5BE34DDE" id="AutoShape 16" o:spid="_x0000_s1026" type="#_x0000_t32" style="position:absolute;margin-left:95pt;margin-top:-3.75pt;width:135.75pt;height:0;z-index:251704832;visibility:visible;mso-wrap-style:square;mso-width-percent:0;mso-height-percent:0;mso-wrap-distance-left:9pt;mso-wrap-distance-top:0;mso-wrap-distance-right:9pt;mso-wrap-distance-bottom:0;mso-position-horizontal:absolute;mso-position-horizontal-relative:text;mso-position-vertical:absolute;mso-position-vertical-relative:text;mso-width-percent:0;mso-height-percent:0;mso-width-relative:page;mso-height-relative:page" o:gfxdata="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" strokecolor="#f80e08" strokeweight="3pt"/>
                   </w:pict>
                 </mc:Fallback>
               </mc:AlternateContent>
@@ -904,9 +904,6 @@
           <w:bookmarkEnd w:id="1"/>
           <w:p>
             <w:pPr>
-              <w:widowControl/>
-              <w:autoSpaceDE/>
-              <w:autoSpaceDN/>
               <w:spacing w:before="62" w:after="62"/>
               <w:ind w:left="306" w:right="-527"/>
               <w:jc w:val="center"/>
@@ -2740,7 +2737,7 @@
           </mc:Choice>
           <mc:Fallback>
             <w:pict>
-              <v:line w14:anchorId="23B3D39A" id="Line 17" o:spid="_x0000_s1026" style="position:absolute;z-index:-251610624;visibility:visible;mso-wrap-style:square;mso-width-percent:0;mso-height-percent:0;mso-wrap-distance-left:9pt;mso-wrap-distance-top:0;mso-wrap-distance-right:9pt;mso-wrap-distance-bottom:0;mso-position-horizontal:absolute;mso-position-horizontal-relative:text;mso-position-vertical:absolute;mso-position-vertical-relative:text;mso-width-percent:0;mso-height-percent:0;mso-width-relative:page;mso-height-relative:page" from="6.5pt,3.35pt" to="515.7pt,3.35pt" o:gfxdata="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" strokecolor="#ff5050" strokeweight="4.16pt"/>
+              <v:line w14:anchorId="5AB3D8E3" id="Line 17" o:spid="_x0000_s1026" style="position:absolute;z-index:-251610624;visibility:visible;mso-wrap-style:square;mso-width-percent:0;mso-height-percent:0;mso-wrap-distance-left:9pt;mso-wrap-distance-top:0;mso-wrap-distance-right:9pt;mso-wrap-distance-bottom:0;mso-position-horizontal:absolute;mso-position-horizontal-relative:text;mso-position-vertical:absolute;mso-position-vertical-relative:text;mso-width-percent:0;mso-height-percent:0;mso-width-relative:page;mso-height-relative:page" from="6.5pt,3.35pt" to="515.7pt,3.35pt" o:gfxdata="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" strokecolor="#ff5050" strokeweight="4.16pt"/>
             </w:pict>
           </mc:Fallback>
         </mc:AlternateContent>
@@ -4926,12 +4923,9 @@
     <w:p>
       <w:pPr>
         <w:pStyle w:val="TM2"/>
-        <w:widowControl/>
         <w:tabs>
           <w:tab w:val="right" w:leader="dot" w:pos="10762"/>
         </w:tabs>
-        <w:autoSpaceDE/>
-        <w:autoSpaceDN/>
         <w:spacing w:before="0" w:after="100"/>
         <w:ind w:left="220"/>
         <w:rPr>
@@ -8122,7 +8116,29 @@
                           <w:color w:val="4F81BD" w:themeColor="accent1"/>
                           <w:szCs w:val="20"/>
                         </w:rPr>
-                        <w:t>{equipement}</w:t>
+                        <w:t>{</w:t>
+                      </w:r>
+                      <w:proofErr w:type="spellStart"/>
+                      <w:proofErr w:type="gramStart"/>
+                      <w:r>
+                        <w:rPr>
+                          <w:b/>
+                          <w:bCs/>
+                          <w:color w:val="4F81BD" w:themeColor="accent1"/>
+                          <w:szCs w:val="20"/>
+                        </w:rPr>
+                        <w:t>equipement</w:t>
+                      </w:r>
+                      <w:proofErr w:type="spellEnd"/>
+                      <w:proofErr w:type="gramEnd"/>
+                      <w:r>
+                        <w:rPr>
+                          <w:b/>
+                          <w:bCs/>
+                          <w:color w:val="4F81BD" w:themeColor="accent1"/>
+                          <w:szCs w:val="20"/>
+                        </w:rPr>
+                        <w:t>}</w:t>
                       </w:r>
                     </w:p>
                     <w:p>
@@ -8164,8 +8180,8 @@
         </w:rPr>
         <w:t xml:space="preserve"> </w:t>
       </w:r>
-      <w:bookmarkStart w:id="43" w:name="_Toc166953150"/>
-      <w:bookmarkStart w:id="44" w:name="_Toc166955926"/>
+      <w:bookmarkStart w:id="44" w:name="_Toc166953150"/>
+      <w:bookmarkStart w:id="45" w:name="_Toc166955926"/>
       <w:r>
         <w:rPr>
           <w:sz w:val="20"/>
@@ -8174,8 +8190,8 @@
         </w:rPr>
         <w:t>RENSEIGNEMENTS GENERAUX</w:t>
       </w:r>
-      <w:bookmarkEnd w:id="43"/>
       <w:bookmarkEnd w:id="44"/>
+      <w:bookmarkEnd w:id="45"/>
     </w:p>
     <w:p>
       <w:pPr>
@@ -9306,8 +9322,8 @@
           <w:u w:val="single"/>
         </w:rPr>
       </w:pPr>
-      <w:bookmarkStart w:id="45" w:name="_Toc166953151"/>
-      <w:bookmarkStart w:id="46" w:name="_Toc166955927"/>
+      <w:bookmarkStart w:id="46" w:name="_Toc166953151"/>
+      <w:bookmarkStart w:id="47" w:name="_Toc166955927"/>
       <w:r>
         <w:rPr>
           <w:sz w:val="20"/>
@@ -9317,8 +9333,8 @@
         <w:lastRenderedPageBreak/>
         <w:t>DESCRIPTION DE L’APPAREIL VERIFIE</w:t>
       </w:r>
-      <w:bookmarkEnd w:id="45"/>
       <w:bookmarkEnd w:id="46"/>
+      <w:bookmarkEnd w:id="47"/>
     </w:p>
     <w:p>
       <w:pPr>
@@ -9545,6 +9561,7 @@
                 <w:tab w:val="left" w:pos="3758"/>
               </w:tabs>
               <w:snapToGrid w:val="0"/>
+              <w:contextualSpacing/>
               <w:rPr>
                 <w:b/>
                 <w:bCs/>
@@ -9634,6 +9651,7 @@
               <w:tabs>
                 <w:tab w:val="left" w:pos="3616"/>
               </w:tabs>
+              <w:contextualSpacing/>
               <w:rPr>
                 <w:sz w:val="18"/>
                 <w:szCs w:val="18"/>
@@ -9714,6 +9732,7 @@
                 <w:tab w:val="left" w:pos="3332"/>
                 <w:tab w:val="left" w:pos="4183"/>
               </w:tabs>
+              <w:contextualSpacing/>
               <w:rPr>
                 <w:sz w:val="18"/>
                 <w:szCs w:val="18"/>
@@ -9789,6 +9808,7 @@
           </w:p>
           <w:p>
             <w:pPr>
+              <w:contextualSpacing/>
               <w:rPr>
                 <w:sz w:val="18"/>
                 <w:szCs w:val="18"/>
@@ -9874,6 +9894,7 @@
           </w:p>
           <w:p>
             <w:pPr>
+              <w:contextualSpacing/>
               <w:rPr>
                 <w:b/>
                 <w:bCs/>
@@ -9943,6 +9964,7 @@
           </w:p>
           <w:p>
             <w:pPr>
+              <w:contextualSpacing/>
               <w:rPr>
                 <w:sz w:val="18"/>
                 <w:szCs w:val="18"/>
@@ -10096,6 +10118,7 @@
                 <w:tab w:val="left" w:pos="5175"/>
               </w:tabs>
               <w:snapToGrid w:val="0"/>
+              <w:contextualSpacing/>
               <w:rPr>
                 <w:sz w:val="18"/>
                 <w:szCs w:val="18"/>
@@ -10149,6 +10172,7 @@
                 <w:tab w:val="left" w:pos="5175"/>
               </w:tabs>
               <w:snapToGrid w:val="0"/>
+              <w:contextualSpacing/>
               <w:rPr>
                 <w:sz w:val="18"/>
                 <w:szCs w:val="18"/>
@@ -10179,6 +10203,7 @@
                 <w:tab w:val="left" w:pos="5175"/>
               </w:tabs>
               <w:snapToGrid w:val="0"/>
+              <w:contextualSpacing/>
               <w:rPr>
                 <w:sz w:val="18"/>
                 <w:szCs w:val="18"/>
@@ -10252,6 +10277,7 @@
                 <w:tab w:val="left" w:pos="5175"/>
               </w:tabs>
               <w:snapToGrid w:val="0"/>
+              <w:contextualSpacing/>
               <w:rPr>
                 <w:sz w:val="18"/>
                 <w:szCs w:val="18"/>
@@ -10281,6 +10307,7 @@
                 <w:tab w:val="left" w:pos="4466"/>
               </w:tabs>
               <w:snapToGrid w:val="0"/>
+              <w:contextualSpacing/>
               <w:rPr>
                 <w:sz w:val="18"/>
                 <w:szCs w:val="18"/>
@@ -10416,6 +10443,7 @@
                 <w:tab w:val="left" w:pos="5175"/>
               </w:tabs>
               <w:snapToGrid w:val="0"/>
+              <w:contextualSpacing/>
               <w:rPr>
                 <w:sz w:val="18"/>
                 <w:szCs w:val="18"/>
@@ -10580,6 +10608,7 @@
                 <w:tab w:val="left" w:pos="5175"/>
               </w:tabs>
               <w:snapToGrid w:val="0"/>
+              <w:contextualSpacing/>
               <w:rPr>
                 <w:sz w:val="18"/>
                 <w:szCs w:val="18"/>
@@ -10728,6 +10757,7 @@
                 <w:tab w:val="left" w:pos="5175"/>
               </w:tabs>
               <w:snapToGrid w:val="0"/>
+              <w:contextualSpacing/>
               <w:rPr>
                 <w:sz w:val="18"/>
                 <w:szCs w:val="18"/>
@@ -10864,6 +10894,7 @@
                 <w:tab w:val="left" w:pos="5175"/>
               </w:tabs>
               <w:snapToGrid w:val="0"/>
+              <w:contextualSpacing/>
               <w:rPr>
                 <w:sz w:val="18"/>
                 <w:szCs w:val="18"/>
@@ -10903,6 +10934,7 @@
                 <w:tab w:val="left" w:pos="5175"/>
               </w:tabs>
               <w:snapToGrid w:val="0"/>
+              <w:contextualSpacing/>
               <w:rPr>
                 <w:sz w:val="18"/>
                 <w:szCs w:val="18"/>
@@ -10933,6 +10965,7 @@
                 <w:tab w:val="left" w:pos="5175"/>
               </w:tabs>
               <w:snapToGrid w:val="0"/>
+              <w:contextualSpacing/>
               <w:rPr>
                 <w:sz w:val="18"/>
                 <w:szCs w:val="18"/>
@@ -11022,6 +11055,7 @@
                 <w:tab w:val="left" w:pos="5175"/>
               </w:tabs>
               <w:snapToGrid w:val="0"/>
+              <w:contextualSpacing/>
               <w:rPr>
                 <w:b/>
                 <w:bCs/>
@@ -11054,6 +11088,7 @@
                 <w:tab w:val="left" w:pos="5175"/>
               </w:tabs>
               <w:snapToGrid w:val="0"/>
+              <w:contextualSpacing/>
               <w:rPr>
                 <w:sz w:val="18"/>
                 <w:szCs w:val="18"/>
@@ -11192,6 +11227,7 @@
                 <w:tab w:val="left" w:pos="5175"/>
               </w:tabs>
               <w:snapToGrid w:val="0"/>
+              <w:contextualSpacing/>
               <w:rPr>
                 <w:sz w:val="18"/>
                 <w:szCs w:val="18"/>
@@ -11231,6 +11267,7 @@
                 <w:tab w:val="left" w:pos="5175"/>
               </w:tabs>
               <w:snapToGrid w:val="0"/>
+              <w:contextualSpacing/>
               <w:rPr>
                 <w:sz w:val="18"/>
                 <w:szCs w:val="18"/>
@@ -11261,6 +11298,7 @@
                 <w:tab w:val="left" w:pos="5175"/>
               </w:tabs>
               <w:snapToGrid w:val="0"/>
+              <w:contextualSpacing/>
               <w:rPr>
                 <w:sz w:val="18"/>
                 <w:szCs w:val="18"/>
@@ -11341,6 +11379,7 @@
                 <w:tab w:val="left" w:pos="5175"/>
               </w:tabs>
               <w:snapToGrid w:val="0"/>
+              <w:contextualSpacing/>
               <w:rPr>
                 <w:sz w:val="18"/>
                 <w:szCs w:val="18"/>
@@ -11371,6 +11410,7 @@
                 <w:tab w:val="left" w:pos="5175"/>
               </w:tabs>
               <w:snapToGrid w:val="0"/>
+              <w:contextualSpacing/>
               <w:rPr>
                 <w:sz w:val="18"/>
                 <w:szCs w:val="18"/>
@@ -11453,8 +11493,8 @@
           <w:u w:val="single"/>
         </w:rPr>
       </w:pPr>
-      <w:bookmarkStart w:id="47" w:name="_Toc166953152"/>
-      <w:bookmarkStart w:id="48" w:name="_Toc166955928"/>
+      <w:bookmarkStart w:id="48" w:name="_Toc166953152"/>
+      <w:bookmarkStart w:id="49" w:name="_Toc166955928"/>
       <w:r>
         <w:rPr>
           <w:sz w:val="20"/>
@@ -11464,8 +11504,8 @@
         <w:lastRenderedPageBreak/>
         <w:t>EXAMENS ET ESSAIS DE L’APPAREIL</w:t>
       </w:r>
-      <w:bookmarkEnd w:id="47"/>
       <w:bookmarkEnd w:id="48"/>
+      <w:bookmarkEnd w:id="49"/>
     </w:p>
     <w:p>
       <w:pPr>
@@ -13175,7 +13215,6 @@
     </w:tbl>
     <w:p>
       <w:pPr>
-        <w:widowControl/>
         <w:rPr>
           <w:sz w:val="20"/>
           <w:szCs w:val="20"/>
@@ -13432,7 +13471,6 @@
     </w:tbl>
     <w:p>
       <w:pPr>
-        <w:widowControl/>
         <w:rPr>
           <w:sz w:val="20"/>
           <w:szCs w:val="20"/>
@@ -13703,7 +13741,6 @@
     </w:tbl>
     <w:p>
       <w:pPr>
-        <w:widowControl/>
         <w:rPr>
           <w:sz w:val="20"/>
           <w:szCs w:val="20"/>
@@ -13974,7 +14011,6 @@
     </w:tbl>
     <w:p>
       <w:pPr>
-        <w:widowControl/>
         <w:rPr>
           <w:sz w:val="20"/>
           <w:szCs w:val="20"/>
@@ -14246,7 +14282,6 @@
     </w:tbl>
     <w:p>
       <w:pPr>
-        <w:widowControl/>
         <w:rPr>
           <w:sz w:val="20"/>
           <w:szCs w:val="20"/>
@@ -14518,7 +14553,6 @@
     </w:tbl>
     <w:p>
       <w:pPr>
-        <w:widowControl/>
         <w:rPr>
           <w:sz w:val="20"/>
           <w:szCs w:val="20"/>
@@ -14550,8 +14584,8 @@
           <w:u w:val="single"/>
         </w:rPr>
       </w:pPr>
-      <w:bookmarkStart w:id="49" w:name="_Toc166953153"/>
-      <w:bookmarkStart w:id="50" w:name="_Toc166955929"/>
+      <w:bookmarkStart w:id="50" w:name="_Toc166953153"/>
+      <w:bookmarkStart w:id="51" w:name="_Toc166955929"/>
       <w:r>
         <w:rPr>
           <w:sz w:val="20"/>
@@ -14561,8 +14595,8 @@
         <w:lastRenderedPageBreak/>
         <w:t>LISTE RECAPITULATIVE DES OBSERVATIONS</w:t>
       </w:r>
-      <w:bookmarkEnd w:id="49"/>
       <w:bookmarkEnd w:id="50"/>
+      <w:bookmarkEnd w:id="51"/>
     </w:p>
     <w:p>
       <w:pPr>
@@ -15202,7 +15236,7 @@
           <w:szCs w:val="20"/>
         </w:rPr>
       </w:pPr>
-      <w:bookmarkStart w:id="51" w:name="_Toc166955930"/>
+      <w:bookmarkStart w:id="52" w:name="_Toc166955930"/>
       <w:r>
         <w:rPr>
           <w:b/>
@@ -15240,7 +15274,7 @@
         <w:tab/>
         <w:t>Observations complémentaires</w:t>
       </w:r>
-      <w:bookmarkEnd w:id="51"/>
+      <w:bookmarkEnd w:id="52"/>
     </w:p>
     <w:p>
       <w:pPr>
@@ -15486,8 +15520,8 @@
           <w:u w:val="single"/>
         </w:rPr>
       </w:pPr>
-      <w:bookmarkStart w:id="52" w:name="_Toc166953154"/>
-      <w:bookmarkStart w:id="53" w:name="_Toc166955931"/>
+      <w:bookmarkStart w:id="53" w:name="_Toc166953154"/>
+      <w:bookmarkStart w:id="54" w:name="_Toc166955931"/>
       <w:r>
         <w:rPr>
           <w:sz w:val="20"/>
@@ -15496,8 +15530,8 @@
         </w:rPr>
         <w:t>CONCLUSION</w:t>
       </w:r>
-      <w:bookmarkEnd w:id="52"/>
       <w:bookmarkEnd w:id="53"/>
+      <w:bookmarkEnd w:id="54"/>
     </w:p>
     <w:p>
       <w:pPr>
@@ -15657,7 +15691,7 @@
 </file>
 
 <file path=word/endnotes.xml><?xml version="1.0" encoding="utf-8"?>
-<w:endnotes xmlns:wpc="http://schemas.microsoft.com/office/word/2010/wordprocessingCanvas" xmlns:cx="http://schemas.microsoft.com/office/drawing/2014/chartex" xmlns:cx1="http://schemas.microsoft.com/office/drawing/2015/9/8/chartex" xmlns:cx2="http://schemas.microsoft.com/office/drawing/2015/10/21/chartex" xmlns:cx3="http://schemas.microsoft.com/office/drawing/2016/5/9/chartex" xmlns:cx4="http://schemas.microsoft.com/office/drawing/2016/5/10/chartex" xmlns:cx5="http://schemas.microsoft.com/office/drawing/2016/5/11/chartex" xmlns:cx6="http://schemas.microsoft.com/office/drawing/2016/5/12/chartex" xmlns:cx7="http://schemas.microsoft.com/office/drawing/2016/5/13/chartex" xmlns:cx8="http://schemas.microsoft.com/office/drawing/2016/5/14/chartex" xmlns:mc="http://schemas.openxmlformats.org/markup-compatibility/2006" xmlns:aink="http://schemas.microsoft.com/office/drawing/2016/ink" xmlns:am3d="http://schemas.microsoft.com/office/drawing/2017/model3d" xmlns:o="urn:schemas-microsoft-com:office:office" xmlns:oel="http://schemas.microsoft.com/office/2019/extlst" xmlns:r="http://schemas.openxmlformats.org/officeDocument/2006/relationships" xmlns:m="http://schemas.openxmlformats.org/officeDocument/2006/math" xmlns:v="urn:schemas-microsoft-com:vml" xmlns:wp14="http://schemas.microsoft.com/office/word/2010/wordprocessingDrawing" xmlns:wp="http://schemas.openxmlformats.org/drawingml/2006/wordprocessingDrawing" xmlns:w10="urn:schemas-microsoft-com:office:word" xmlns:w="http://schemas.openxmlformats.org/wordprocessingml/2006/main" xmlns:w14="http://schemas.microsoft.com/office/word/2010/wordml" xmlns:w15="http://schemas.microsoft.com/office/word/2012/wordml" xmlns:w16cex="http://schemas.microsoft.com/office/word/2018/wordml/cex" xmlns:w16cid="http://schemas.microsoft.com/office/word/2016/wordml/cid" xmlns:w16="http://schemas.microsoft.com/office/word/2018/wordml" xmlns:w16du="http://schemas.microsoft.com/office/word/2023/wordml/word16du" xmlns:w16sdtdh="http://schemas.microsoft.com/office/word/2020/wordml/sdtdatahash" xmlns:w16se="http://schemas.microsoft.com/office/word/2015/wordml/symex" xmlns:wpg="http://schemas.microsoft.com/office/word/2010/wordprocessingGroup" xmlns:wpi="http://schemas.microsoft.com/office/word/2010/wordprocessingInk" xmlns:wne="http://schemas.microsoft.com/office/word/2006/wordml" xmlns:wps="http://schemas.microsoft.com/office/word/2010/wordprocessingShape" mc:Ignorable="w14 w15 w16se w16cid w16 w16cex w16sdtdh w16du wp14">
+<w:endnotes xmlns:wpc="http://schemas.microsoft.com/office/word/2010/wordprocessingCanvas" xmlns:cx="http://schemas.microsoft.com/office/drawing/2014/chartex" xmlns:cx1="http://schemas.microsoft.com/office/drawing/2015/9/8/chartex" xmlns:cx2="http://schemas.microsoft.com/office/drawing/2015/10/21/chartex" xmlns:cx3="http://schemas.microsoft.com/office/drawing/2016/5/9/chartex" xmlns:cx4="http://schemas.microsoft.com/office/drawing/2016/5/10/chartex" xmlns:cx5="http://schemas.microsoft.com/office/drawing/2016/5/11/chartex" xmlns:cx6="http://schemas.microsoft.com/office/drawing/2016/5/12/chartex" xmlns:cx7="http://schemas.microsoft.com/office/drawing/2016/5/13/chartex" xmlns:cx8="http://schemas.microsoft.com/office/drawing/2016/5/14/chartex" xmlns:mc="http://schemas.openxmlformats.org/markup-compatibility/2006" xmlns:aink="http://schemas.microsoft.com/office/drawing/2016/ink" xmlns:am3d="http://schemas.microsoft.com/office/drawing/2017/model3d" xmlns:o="urn:schemas-microsoft-com:office:office" xmlns:oel="http://schemas.microsoft.com/office/2019/extlst" xmlns:r="http://schemas.openxmlformats.org/officeDocument/2006/relationships" xmlns:m="http://schemas.openxmlformats.org/officeDocument/2006/math" xmlns:v="urn:schemas-microsoft-com:vml" xmlns:wp14="http://schemas.microsoft.com/office/word/2010/wordprocessingDrawing" xmlns:wp="http://schemas.openxmlformats.org/drawingml/2006/wordprocessingDrawing" xmlns:w10="urn:schemas-microsoft-com:office:word" xmlns:w="http://schemas.openxmlformats.org/wordprocessingml/2006/main" xmlns:w14="http://schemas.microsoft.com/office/word/2010/wordml" xmlns:w15="http://schemas.microsoft.com/office/word/2012/wordml" xmlns:w16cex="http://schemas.microsoft.com/office/word/2018/wordml/cex" xmlns:w16cid="http://schemas.microsoft.com/office/word/2016/wordml/cid" xmlns:w16="http://schemas.microsoft.com/office/word/2018/wordml" xmlns:w16du="http://schemas.microsoft.com/office/word/2023/wordml/word16du" xmlns:w16sdtdh="http://schemas.microsoft.com/office/word/2020/wordml/sdtdatahash" xmlns:w16sdtfl="http://schemas.microsoft.com/office/word/2024/wordml/sdtformatlock" xmlns:w16se="http://schemas.microsoft.com/office/word/2015/wordml/symex" xmlns:wpg="http://schemas.microsoft.com/office/word/2010/wordprocessingGroup" xmlns:wpi="http://schemas.microsoft.com/office/word/2010/wordprocessingInk" xmlns:wne="http://schemas.microsoft.com/office/word/2006/wordml" xmlns:wps="http://schemas.microsoft.com/office/word/2010/wordprocessingShape" mc:Ignorable="w14 w15 w16se w16cid w16 w16cex w16sdtdh w16sdtfl w16du wp14">
   <w:endnote w:type="separator" w:id="-1">
     <w:p>
       <w:r>
@@ -15676,7 +15710,7 @@
 </file>
 
 <file path=word/footer1.xml><?xml version="1.0" encoding="utf-8"?>
-<w:ftr xmlns:wpc="http://schemas.microsoft.com/office/word/2010/wordprocessingCanvas" xmlns:cx="http://schemas.microsoft.com/office/drawing/2014/chartex" xmlns:cx1="http://schemas.microsoft.com/office/drawing/2015/9/8/chartex" xmlns:cx2="http://schemas.microsoft.com/office/drawing/2015/10/21/chartex" xmlns:cx3="http://schemas.microsoft.com/office/drawing/2016/5/9/chartex" xmlns:cx4="http://schemas.microsoft.com/office/drawing/2016/5/10/chartex" xmlns:cx5="http://schemas.microsoft.com/office/drawing/2016/5/11/chartex" xmlns:cx6="http://schemas.microsoft.com/office/drawing/2016/5/12/chartex" xmlns:cx7="http://schemas.microsoft.com/office/drawing/2016/5/13/chartex" xmlns:cx8="http://schemas.microsoft.com/office/drawing/2016/5/14/chartex" xmlns:mc="http://schemas.openxmlformats.org/markup-compatibility/2006" xmlns:aink="http://schemas.microsoft.com/office/drawing/2016/ink" xmlns:am3d="http://schemas.microsoft.com/office/drawing/2017/model3d" xmlns:o="urn:schemas-microsoft-com:office:office" xmlns:oel="http://schemas.microsoft.com/office/2019/extlst" xmlns:r="http://schemas.openxmlformats.org/officeDocument/2006/relationships" xmlns:m="http://schemas.openxmlformats.org/officeDocument/2006/math" xmlns:v="urn:schemas-microsoft-com:vml" xmlns:wp14="http://schemas.microsoft.com/office/word/2010/wordprocessingDrawing" xmlns:wp="http://schemas.openxmlformats.org/drawingml/2006/wordprocessingDrawing" xmlns:w10="urn:schemas-microsoft-com:office:word" xmlns:w="http://schemas.openxmlformats.org/wordprocessingml/2006/main" xmlns:w14="http://schemas.microsoft.com/office/word/2010/wordml" xmlns:w15="http://schemas.microsoft.com/office/word/2012/wordml" xmlns:w16cex="http://schemas.microsoft.com/office/word/2018/wordml/cex" xmlns:w16cid="http://schemas.microsoft.com/office/word/2016/wordml/cid" xmlns:w16="http://schemas.microsoft.com/office/word/2018/wordml" xmlns:w16du="http://schemas.microsoft.com/office/word/2023/wordml/word16du" xmlns:w16sdtdh="http://schemas.microsoft.com/office/word/2020/wordml/sdtdatahash" xmlns:w16se="http://schemas.microsoft.com/office/word/2015/wordml/symex" xmlns:wpg="http://schemas.microsoft.com/office/word/2010/wordprocessingGroup" xmlns:wpi="http://schemas.microsoft.com/office/word/2010/wordprocessingInk" xmlns:wne="http://schemas.microsoft.com/office/word/2006/wordml" xmlns:wps="http://schemas.microsoft.com/office/word/2010/wordprocessingShape" mc:Ignorable="w14 w15 w16se w16cid w16 w16cex w16sdtdh w16du wp14">
+<w:ftr xmlns:wpc="http://schemas.microsoft.com/office/word/2010/wordprocessingCanvas" xmlns:cx="http://schemas.microsoft.com/office/drawing/2014/chartex" xmlns:cx1="http://schemas.microsoft.com/office/drawing/2015/9/8/chartex" xmlns:cx2="http://schemas.microsoft.com/office/drawing/2015/10/21/chartex" xmlns:cx3="http://schemas.microsoft.com/office/drawing/2016/5/9/chartex" xmlns:cx4="http://schemas.microsoft.com/office/drawing/2016/5/10/chartex" xmlns:cx5="http://schemas.microsoft.com/office/drawing/2016/5/11/chartex" xmlns:cx6="http://schemas.microsoft.com/office/drawing/2016/5/12/chartex" xmlns:cx7="http://schemas.microsoft.com/office/drawing/2016/5/13/chartex" xmlns:cx8="http://schemas.microsoft.com/office/drawing/2016/5/14/chartex" xmlns:mc="http://schemas.openxmlformats.org/markup-compatibility/2006" xmlns:aink="http://schemas.microsoft.com/office/drawing/2016/ink" xmlns:am3d="http://schemas.microsoft.com/office/drawing/2017/model3d" xmlns:o="urn:schemas-microsoft-com:office:office" xmlns:oel="http://schemas.microsoft.com/office/2019/extlst" xmlns:r="http://schemas.openxmlformats.org/officeDocument/2006/relationships" xmlns:m="http://schemas.openxmlformats.org/officeDocument/2006/math" xmlns:v="urn:schemas-microsoft-com:vml" xmlns:wp14="http://schemas.microsoft.com/office/word/2010/wordprocessingDrawing" xmlns:wp="http://schemas.openxmlformats.org/drawingml/2006/wordprocessingDrawing" xmlns:w10="urn:schemas-microsoft-com:office:word" xmlns:w="http://schemas.openxmlformats.org/wordprocessingml/2006/main" xmlns:w14="http://schemas.microsoft.com/office/word/2010/wordml" xmlns:w15="http://schemas.microsoft.com/office/word/2012/wordml" xmlns:w16cex="http://schemas.microsoft.com/office/word/2018/wordml/cex" xmlns:w16cid="http://schemas.microsoft.com/office/word/2016/wordml/cid" xmlns:w16="http://schemas.microsoft.com/office/word/2018/wordml" xmlns:w16du="http://schemas.microsoft.com/office/word/2023/wordml/word16du" xmlns:w16sdtdh="http://schemas.microsoft.com/office/word/2020/wordml/sdtdatahash" xmlns:w16sdtfl="http://schemas.microsoft.com/office/word/2024/wordml/sdtformatlock" xmlns:w16se="http://schemas.microsoft.com/office/word/2015/wordml/symex" xmlns:wpg="http://schemas.microsoft.com/office/word/2010/wordprocessingGroup" xmlns:wpi="http://schemas.microsoft.com/office/word/2010/wordprocessingInk" xmlns:wne="http://schemas.microsoft.com/office/word/2006/wordml" xmlns:wps="http://schemas.microsoft.com/office/word/2010/wordprocessingShape" mc:Ignorable="w14 w15 w16se w16cid w16 w16cex w16sdtdh w16sdtfl w16du wp14">
   <w:p>
     <w:pPr>
       <w:pBdr>
@@ -15966,7 +16000,7 @@
 </file>
 
 <file path=word/footer2.xml><?xml version="1.0" encoding="utf-8"?>
-<w:ftr xmlns:wpc="http://schemas.microsoft.com/office/word/2010/wordprocessingCanvas" xmlns:cx="http://schemas.microsoft.com/office/drawing/2014/chartex" xmlns:cx1="http://schemas.microsoft.com/office/drawing/2015/9/8/chartex" xmlns:cx2="http://schemas.microsoft.com/office/drawing/2015/10/21/chartex" xmlns:cx3="http://schemas.microsoft.com/office/drawing/2016/5/9/chartex" xmlns:cx4="http://schemas.microsoft.com/office/drawing/2016/5/10/chartex" xmlns:cx5="http://schemas.microsoft.com/office/drawing/2016/5/11/chartex" xmlns:cx6="http://schemas.microsoft.com/office/drawing/2016/5/12/chartex" xmlns:cx7="http://schemas.microsoft.com/office/drawing/2016/5/13/chartex" xmlns:cx8="http://schemas.microsoft.com/office/drawing/2016/5/14/chartex" xmlns:mc="http://schemas.openxmlformats.org/markup-compatibility/2006" xmlns:aink="http://schemas.microsoft.com/office/drawing/2016/ink" xmlns:am3d="http://schemas.microsoft.com/office/drawing/2017/model3d" xmlns:o="urn:schemas-microsoft-com:office:office" xmlns:oel="http://schemas.microsoft.com/office/2019/extlst" xmlns:r="http://schemas.openxmlformats.org/officeDocument/2006/relationships" xmlns:m="http://schemas.openxmlformats.org/officeDocument/2006/math" xmlns:v="urn:schemas-microsoft-com:vml" xmlns:wp14="http://schemas.microsoft.com/office/word/2010/wordprocessingDrawing" xmlns:wp="http://schemas.openxmlformats.org/drawingml/2006/wordprocessingDrawing" xmlns:w10="urn:schemas-microsoft-com:office:word" xmlns:w="http://schemas.openxmlformats.org/wordprocessingml/2006/main" xmlns:w14="http://schemas.microsoft.com/office/word/2010/wordml" xmlns:w15="http://schemas.microsoft.com/office/word/2012/wordml" xmlns:w16cex="http://schemas.microsoft.com/office/word/2018/wordml/cex" xmlns:w16cid="http://schemas.microsoft.com/office/word/2016/wordml/cid" xmlns:w16="http://schemas.microsoft.com/office/word/2018/wordml" xmlns:w16du="http://schemas.microsoft.com/office/word/2023/wordml/word16du" xmlns:w16sdtdh="http://schemas.microsoft.com/office/word/2020/wordml/sdtdatahash" xmlns:w16se="http://schemas.microsoft.com/office/word/2015/wordml/symex" xmlns:wpg="http://schemas.microsoft.com/office/word/2010/wordprocessingGroup" xmlns:wpi="http://schemas.microsoft.com/office/word/2010/wordprocessingInk" xmlns:wne="http://schemas.microsoft.com/office/word/2006/wordml" xmlns:wps="http://schemas.microsoft.com/office/word/2010/wordprocessingShape" mc:Ignorable="w14 w15 w16se w16cid w16 w16cex w16sdtdh w16du wp14">
+<w:ftr xmlns:wpc="http://schemas.microsoft.com/office/word/2010/wordprocessingCanvas" xmlns:cx="http://schemas.microsoft.com/office/drawing/2014/chartex" xmlns:cx1="http://schemas.microsoft.com/office/drawing/2015/9/8/chartex" xmlns:cx2="http://schemas.microsoft.com/office/drawing/2015/10/21/chartex" xmlns:cx3="http://schemas.microsoft.com/office/drawing/2016/5/9/chartex" xmlns:cx4="http://schemas.microsoft.com/office/drawing/2016/5/10/chartex" xmlns:cx5="http://schemas.microsoft.com/office/drawing/2016/5/11/chartex" xmlns:cx6="http://schemas.microsoft.com/office/drawing/2016/5/12/chartex" xmlns:cx7="http://schemas.microsoft.com/office/drawing/2016/5/13/chartex" xmlns:cx8="http://schemas.microsoft.com/office/drawing/2016/5/14/chartex" xmlns:mc="http://schemas.openxmlformats.org/markup-compatibility/2006" xmlns:aink="http://schemas.microsoft.com/office/drawing/2016/ink" xmlns:am3d="http://schemas.microsoft.com/office/drawing/2017/model3d" xmlns:o="urn:schemas-microsoft-com:office:office" xmlns:oel="http://schemas.microsoft.com/office/2019/extlst" xmlns:r="http://schemas.openxmlformats.org/officeDocument/2006/relationships" xmlns:m="http://schemas.openxmlformats.org/officeDocument/2006/math" xmlns:v="urn:schemas-microsoft-com:vml" xmlns:wp14="http://schemas.microsoft.com/office/word/2010/wordprocessingDrawing" xmlns:wp="http://schemas.openxmlformats.org/drawingml/2006/wordprocessingDrawing" xmlns:w10="urn:schemas-microsoft-com:office:word" xmlns:w="http://schemas.openxmlformats.org/wordprocessingml/2006/main" xmlns:w14="http://schemas.microsoft.com/office/word/2010/wordml" xmlns:w15="http://schemas.microsoft.com/office/word/2012/wordml" xmlns:w16cex="http://schemas.microsoft.com/office/word/2018/wordml/cex" xmlns:w16cid="http://schemas.microsoft.com/office/word/2016/wordml/cid" xmlns:w16="http://schemas.microsoft.com/office/word/2018/wordml" xmlns:w16du="http://schemas.microsoft.com/office/word/2023/wordml/word16du" xmlns:w16sdtdh="http://schemas.microsoft.com/office/word/2020/wordml/sdtdatahash" xmlns:w16sdtfl="http://schemas.microsoft.com/office/word/2024/wordml/sdtformatlock" xmlns:w16se="http://schemas.microsoft.com/office/word/2015/wordml/symex" xmlns:wpg="http://schemas.microsoft.com/office/word/2010/wordprocessingGroup" xmlns:wpi="http://schemas.microsoft.com/office/word/2010/wordprocessingInk" xmlns:wne="http://schemas.microsoft.com/office/word/2006/wordml" xmlns:wps="http://schemas.microsoft.com/office/word/2010/wordprocessingShape" mc:Ignorable="w14 w15 w16se w16cid w16 w16cex w16sdtdh w16sdtfl w16du wp14">
   <w:p>
     <w:pPr>
       <w:pStyle w:val="Pieddepage"/>
@@ -16187,7 +16221,7 @@
 </file>
 
 <file path=word/footnotes.xml><?xml version="1.0" encoding="utf-8"?>
-<w:footnotes xmlns:wpc="http://schemas.microsoft.com/office/word/2010/wordprocessingCanvas" xmlns:cx="http://schemas.microsoft.com/office/drawing/2014/chartex" xmlns:cx1="http://schemas.microsoft.com/office/drawing/2015/9/8/chartex" xmlns:cx2="http://schemas.microsoft.com/office/drawing/2015/10/21/chartex" xmlns:cx3="http://schemas.microsoft.com/office/drawing/2016/5/9/chartex" xmlns:cx4="http://schemas.microsoft.com/office/drawing/2016/5/10/chartex" xmlns:cx5="http://schemas.microsoft.com/office/drawing/2016/5/11/chartex" xmlns:cx6="http://schemas.microsoft.com/office/drawing/2016/5/12/chartex" xmlns:cx7="http://schemas.microsoft.com/office/drawing/2016/5/13/chartex" xmlns:cx8="http://schemas.microsoft.com/office/drawing/2016/5/14/chartex" xmlns:mc="http://schemas.openxmlformats.org/markup-compatibility/2006" xmlns:aink="http://schemas.microsoft.com/office/drawing/2016/ink" xmlns:am3d="http://schemas.microsoft.com/office/drawing/2017/model3d" xmlns:o="urn:schemas-microsoft-com:office:office" xmlns:oel="http://schemas.microsoft.com/office/2019/extlst" xmlns:r="http://schemas.openxmlformats.org/officeDocument/2006/relationships" xmlns:m="http://schemas.openxmlformats.org/officeDocument/2006/math" xmlns:v="urn:schemas-microsoft-com:vml" xmlns:wp14="http://schemas.microsoft.com/office/word/2010/wordprocessingDrawing" xmlns:wp="http://schemas.openxmlformats.org/drawingml/2006/wordprocessingDrawing" xmlns:w10="urn:schemas-microsoft-com:office:word" xmlns:w="http://schemas.openxmlformats.org/wordprocessingml/2006/main" xmlns:w14="http://schemas.microsoft.com/office/word/2010/wordml" xmlns:w15="http://schemas.microsoft.com/office/word/2012/wordml" xmlns:w16cex="http://schemas.microsoft.com/office/word/2018/wordml/cex" xmlns:w16cid="http://schemas.microsoft.com/office/word/2016/wordml/cid" xmlns:w16="http://schemas.microsoft.com/office/word/2018/wordml" xmlns:w16du="http://schemas.microsoft.com/office/word/2023/wordml/word16du" xmlns:w16sdtdh="http://schemas.microsoft.com/office/word/2020/wordml/sdtdatahash" xmlns:w16se="http://schemas.microsoft.com/office/word/2015/wordml/symex" xmlns:wpg="http://schemas.microsoft.com/office/word/2010/wordprocessingGroup" xmlns:wpi="http://schemas.microsoft.com/office/word/2010/wordprocessingInk" xmlns:wne="http://schemas.microsoft.com/office/word/2006/wordml" xmlns:wps="http://schemas.microsoft.com/office/word/2010/wordprocessingShape" mc:Ignorable="w14 w15 w16se w16cid w16 w16cex w16sdtdh w16du wp14">
+<w:footnotes xmlns:wpc="http://schemas.microsoft.com/office/word/2010/wordprocessingCanvas" xmlns:cx="http://schemas.microsoft.com/office/drawing/2014/chartex" xmlns:cx1="http://schemas.microsoft.com/office/drawing/2015/9/8/chartex" xmlns:cx2="http://schemas.microsoft.com/office/drawing/2015/10/21/chartex" xmlns:cx3="http://schemas.microsoft.com/office/drawing/2016/5/9/chartex" xmlns:cx4="http://schemas.microsoft.com/office/drawing/2016/5/10/chartex" xmlns:cx5="http://schemas.microsoft.com/office/drawing/2016/5/11/chartex" xmlns:cx6="http://schemas.microsoft.com/office/drawing/2016/5/12/chartex" xmlns:cx7="http://schemas.microsoft.com/office/drawing/2016/5/13/chartex" xmlns:cx8="http://schemas.microsoft.com/office/drawing/2016/5/14/chartex" xmlns:mc="http://schemas.openxmlformats.org/markup-compatibility/2006" xmlns:aink="http://schemas.microsoft.com/office/drawing/2016/ink" xmlns:am3d="http://schemas.microsoft.com/office/drawing/2017/model3d" xmlns:o="urn:schemas-microsoft-com:office:office" xmlns:oel="http://schemas.microsoft.com/office/2019/extlst" xmlns:r="http://schemas.openxmlformats.org/officeDocument/2006/relationships" xmlns:m="http://schemas.openxmlformats.org/officeDocument/2006/math" xmlns:v="urn:schemas-microsoft-com:vml" xmlns:wp14="http://schemas.microsoft.com/office/word/2010/wordprocessingDrawing" xmlns:wp="http://schemas.openxmlformats.org/drawingml/2006/wordprocessingDrawing" xmlns:w10="urn:schemas-microsoft-com:office:word" xmlns:w="http://schemas.openxmlformats.org/wordprocessingml/2006/main" xmlns:w14="http://schemas.microsoft.com/office/word/2010/wordml" xmlns:w15="http://schemas.microsoft.com/office/word/2012/wordml" xmlns:w16cex="http://schemas.microsoft.com/office/word/2018/wordml/cex" xmlns:w16cid="http://schemas.microsoft.com/office/word/2016/wordml/cid" xmlns:w16="http://schemas.microsoft.com/office/word/2018/wordml" xmlns:w16du="http://schemas.microsoft.com/office/word/2023/wordml/word16du" xmlns:w16sdtdh="http://schemas.microsoft.com/office/word/2020/wordml/sdtdatahash" xmlns:w16sdtfl="http://schemas.microsoft.com/office/word/2024/wordml/sdtformatlock" xmlns:w16se="http://schemas.microsoft.com/office/word/2015/wordml/symex" xmlns:wpg="http://schemas.microsoft.com/office/word/2010/wordprocessingGroup" xmlns:wpi="http://schemas.microsoft.com/office/word/2010/wordprocessingInk" xmlns:wne="http://schemas.microsoft.com/office/word/2006/wordml" xmlns:wps="http://schemas.microsoft.com/office/word/2010/wordprocessingShape" mc:Ignorable="w14 w15 w16se w16cid w16 w16cex w16sdtdh w16sdtfl w16du wp14">
   <w:footnote w:type="separator" w:id="-1">
     <w:p>
       <w:r>
@@ -16206,7 +16240,7 @@
 </file>
 
 <file path=word/header1.xml><?xml version="1.0" encoding="utf-8"?>
-<w:hdr xmlns:wpc="http://schemas.microsoft.com/office/word/2010/wordprocessingCanvas" xmlns:cx="http://schemas.microsoft.com/office/drawing/2014/chartex" xmlns:cx1="http://schemas.microsoft.com/office/drawing/2015/9/8/chartex" xmlns:cx2="http://schemas.microsoft.com/office/drawing/2015/10/21/chartex" xmlns:cx3="http://schemas.microsoft.com/office/drawing/2016/5/9/chartex" xmlns:cx4="http://schemas.microsoft.com/office/drawing/2016/5/10/chartex" xmlns:cx5="http://schemas.microsoft.com/office/drawing/2016/5/11/chartex" xmlns:cx6="http://schemas.microsoft.com/office/drawing/2016/5/12/chartex" xmlns:cx7="http://schemas.microsoft.com/office/drawing/2016/5/13/chartex" xmlns:cx8="http://schemas.microsoft.com/office/drawing/2016/5/14/chartex" xmlns:mc="http://schemas.openxmlformats.org/markup-compatibility/2006" xmlns:aink="http://schemas.microsoft.com/office/drawing/2016/ink" xmlns:am3d="http://schemas.microsoft.com/office/drawing/2017/model3d" xmlns:o="urn:schemas-microsoft-com:office:office" xmlns:oel="http://schemas.microsoft.com/office/2019/extlst" xmlns:r="http://schemas.openxmlformats.org/officeDocument/2006/relationships" xmlns:m="http://schemas.openxmlformats.org/officeDocument/2006/math" xmlns:v="urn:schemas-microsoft-com:vml" xmlns:wp14="http://schemas.microsoft.com/office/word/2010/wordprocessingDrawing" xmlns:wp="http://schemas.openxmlformats.org/drawingml/2006/wordprocessingDrawing" xmlns:w10="urn:schemas-microsoft-com:office:word" xmlns:w="http://schemas.openxmlformats.org/wordprocessingml/2006/main" xmlns:w14="http://schemas.microsoft.com/office/word/2010/wordml" xmlns:w15="http://schemas.microsoft.com/office/word/2012/wordml" xmlns:w16cex="http://schemas.microsoft.com/office/word/2018/wordml/cex" xmlns:w16cid="http://schemas.microsoft.com/office/word/2016/wordml/cid" xmlns:w16="http://schemas.microsoft.com/office/word/2018/wordml" xmlns:w16du="http://schemas.microsoft.com/office/word/2023/wordml/word16du" xmlns:w16sdtdh="http://schemas.microsoft.com/office/word/2020/wordml/sdtdatahash" xmlns:w16se="http://schemas.microsoft.com/office/word/2015/wordml/symex" xmlns:wpg="http://schemas.microsoft.com/office/word/2010/wordprocessingGroup" xmlns:wpi="http://schemas.microsoft.com/office/word/2010/wordprocessingInk" xmlns:wne="http://schemas.microsoft.com/office/word/2006/wordml" xmlns:wps="http://schemas.microsoft.com/office/word/2010/wordprocessingShape" mc:Ignorable="w14 w15 w16se w16cid w16 w16cex w16sdtdh w16du wp14">
+<w:hdr xmlns:wpc="http://schemas.microsoft.com/office/word/2010/wordprocessingCanvas" xmlns:cx="http://schemas.microsoft.com/office/drawing/2014/chartex" xmlns:cx1="http://schemas.microsoft.com/office/drawing/2015/9/8/chartex" xmlns:cx2="http://schemas.microsoft.com/office/drawing/2015/10/21/chartex" xmlns:cx3="http://schemas.microsoft.com/office/drawing/2016/5/9/chartex" xmlns:cx4="http://schemas.microsoft.com/office/drawing/2016/5/10/chartex" xmlns:cx5="http://schemas.microsoft.com/office/drawing/2016/5/11/chartex" xmlns:cx6="http://schemas.microsoft.com/office/drawing/2016/5/12/chartex" xmlns:cx7="http://schemas.microsoft.com/office/drawing/2016/5/13/chartex" xmlns:cx8="http://schemas.microsoft.com/office/drawing/2016/5/14/chartex" xmlns:mc="http://schemas.openxmlformats.org/markup-compatibility/2006" xmlns:aink="http://schemas.microsoft.com/office/drawing/2016/ink" xmlns:am3d="http://schemas.microsoft.com/office/drawing/2017/model3d" xmlns:o="urn:schemas-microsoft-com:office:office" xmlns:oel="http://schemas.microsoft.com/office/2019/extlst" xmlns:r="http://schemas.openxmlformats.org/officeDocument/2006/relationships" xmlns:m="http://schemas.openxmlformats.org/officeDocument/2006/math" xmlns:v="urn:schemas-microsoft-com:vml" xmlns:wp14="http://schemas.microsoft.com/office/word/2010/wordprocessingDrawing" xmlns:wp="http://schemas.openxmlformats.org/drawingml/2006/wordprocessingDrawing" xmlns:w10="urn:schemas-microsoft-com:office:word" xmlns:w="http://schemas.openxmlformats.org/wordprocessingml/2006/main" xmlns:w14="http://schemas.microsoft.com/office/word/2010/wordml" xmlns:w15="http://schemas.microsoft.com/office/word/2012/wordml" xmlns:w16cex="http://schemas.microsoft.com/office/word/2018/wordml/cex" xmlns:w16cid="http://schemas.microsoft.com/office/word/2016/wordml/cid" xmlns:w16="http://schemas.microsoft.com/office/word/2018/wordml" xmlns:w16du="http://schemas.microsoft.com/office/word/2023/wordml/word16du" xmlns:w16sdtdh="http://schemas.microsoft.com/office/word/2020/wordml/sdtdatahash" xmlns:w16sdtfl="http://schemas.microsoft.com/office/word/2024/wordml/sdtformatlock" xmlns:w16se="http://schemas.microsoft.com/office/word/2015/wordml/symex" xmlns:wpg="http://schemas.microsoft.com/office/word/2010/wordprocessingGroup" xmlns:wpi="http://schemas.microsoft.com/office/word/2010/wordprocessingInk" xmlns:wne="http://schemas.microsoft.com/office/word/2006/wordml" xmlns:wps="http://schemas.microsoft.com/office/word/2010/wordprocessingShape" mc:Ignorable="w14 w15 w16se w16cid w16 w16cex w16sdtdh w16sdtfl w16du wp14">
   <w:tbl>
     <w:tblPr>
       <w:tblW w:w="9771" w:type="dxa"/>
@@ -16694,7 +16728,7 @@
 </file>
 
 <file path=word/header2.xml><?xml version="1.0" encoding="utf-8"?>
-<w:hdr xmlns:wpc="http://schemas.microsoft.com/office/word/2010/wordprocessingCanvas" xmlns:cx="http://schemas.microsoft.com/office/drawing/2014/chartex" xmlns:cx1="http://schemas.microsoft.com/office/drawing/2015/9/8/chartex" xmlns:cx2="http://schemas.microsoft.com/office/drawing/2015/10/21/chartex" xmlns:cx3="http://schemas.microsoft.com/office/drawing/2016/5/9/chartex" xmlns:cx4="http://schemas.microsoft.com/office/drawing/2016/5/10/chartex" xmlns:cx5="http://schemas.microsoft.com/office/drawing/2016/5/11/chartex" xmlns:cx6="http://schemas.microsoft.com/office/drawing/2016/5/12/chartex" xmlns:cx7="http://schemas.microsoft.com/office/drawing/2016/5/13/chartex" xmlns:cx8="http://schemas.microsoft.com/office/drawing/2016/5/14/chartex" xmlns:mc="http://schemas.openxmlformats.org/markup-compatibility/2006" xmlns:aink="http://schemas.microsoft.com/office/drawing/2016/ink" xmlns:am3d="http://schemas.microsoft.com/office/drawing/2017/model3d" xmlns:o="urn:schemas-microsoft-com:office:office" xmlns:oel="http://schemas.microsoft.com/office/2019/extlst" xmlns:r="http://schemas.openxmlformats.org/officeDocument/2006/relationships" xmlns:m="http://schemas.openxmlformats.org/officeDocument/2006/math" xmlns:v="urn:schemas-microsoft-com:vml" xmlns:wp14="http://schemas.microsoft.com/office/word/2010/wordprocessingDrawing" xmlns:wp="http://schemas.openxmlformats.org/drawingml/2006/wordprocessingDrawing" xmlns:w10="urn:schemas-microsoft-com:office:word" xmlns:w="http://schemas.openxmlformats.org/wordprocessingml/2006/main" xmlns:w14="http://schemas.microsoft.com/office/word/2010/wordml" xmlns:w15="http://schemas.microsoft.com/office/word/2012/wordml" xmlns:w16cex="http://schemas.microsoft.com/office/word/2018/wordml/cex" xmlns:w16cid="http://schemas.microsoft.com/office/word/2016/wordml/cid" xmlns:w16="http://schemas.microsoft.com/office/word/2018/wordml" xmlns:w16du="http://schemas.microsoft.com/office/word/2023/wordml/word16du" xmlns:w16sdtdh="http://schemas.microsoft.com/office/word/2020/wordml/sdtdatahash" xmlns:w16se="http://schemas.microsoft.com/office/word/2015/wordml/symex" xmlns:wpg="http://schemas.microsoft.com/office/word/2010/wordprocessingGroup" xmlns:wpi="http://schemas.microsoft.com/office/word/2010/wordprocessingInk" xmlns:wne="http://schemas.microsoft.com/office/word/2006/wordml" xmlns:wps="http://schemas.microsoft.com/office/word/2010/wordprocessingShape" mc:Ignorable="w14 w15 w16se w16cid w16 w16cex w16sdtdh w16du wp14">
+<w:hdr xmlns:wpc="http://schemas.microsoft.com/office/word/2010/wordprocessingCanvas" xmlns:cx="http://schemas.microsoft.com/office/drawing/2014/chartex" xmlns:cx1="http://schemas.microsoft.com/office/drawing/2015/9/8/chartex" xmlns:cx2="http://schemas.microsoft.com/office/drawing/2015/10/21/chartex" xmlns:cx3="http://schemas.microsoft.com/office/drawing/2016/5/9/chartex" xmlns:cx4="http://schemas.microsoft.com/office/drawing/2016/5/10/chartex" xmlns:cx5="http://schemas.microsoft.com/office/drawing/2016/5/11/chartex" xmlns:cx6="http://schemas.microsoft.com/office/drawing/2016/5/12/chartex" xmlns:cx7="http://schemas.microsoft.com/office/drawing/2016/5/13/chartex" xmlns:cx8="http://schemas.microsoft.com/office/drawing/2016/5/14/chartex" xmlns:mc="http://schemas.openxmlformats.org/markup-compatibility/2006" xmlns:aink="http://schemas.microsoft.com/office/drawing/2016/ink" xmlns:am3d="http://schemas.microsoft.com/office/drawing/2017/model3d" xmlns:o="urn:schemas-microsoft-com:office:office" xmlns:oel="http://schemas.microsoft.com/office/2019/extlst" xmlns:r="http://schemas.openxmlformats.org/officeDocument/2006/relationships" xmlns:m="http://schemas.openxmlformats.org/officeDocument/2006/math" xmlns:v="urn:schemas-microsoft-com:vml" xmlns:wp14="http://schemas.microsoft.com/office/word/2010/wordprocessingDrawing" xmlns:wp="http://schemas.openxmlformats.org/drawingml/2006/wordprocessingDrawing" xmlns:w10="urn:schemas-microsoft-com:office:word" xmlns:w="http://schemas.openxmlformats.org/wordprocessingml/2006/main" xmlns:w14="http://schemas.microsoft.com/office/word/2010/wordml" xmlns:w15="http://schemas.microsoft.com/office/word/2012/wordml" xmlns:w16cex="http://schemas.microsoft.com/office/word/2018/wordml/cex" xmlns:w16cid="http://schemas.microsoft.com/office/word/2016/wordml/cid" xmlns:w16="http://schemas.microsoft.com/office/word/2018/wordml" xmlns:w16du="http://schemas.microsoft.com/office/word/2023/wordml/word16du" xmlns:w16sdtdh="http://schemas.microsoft.com/office/word/2020/wordml/sdtdatahash" xmlns:w16sdtfl="http://schemas.microsoft.com/office/word/2024/wordml/sdtformatlock" xmlns:w16se="http://schemas.microsoft.com/office/word/2015/wordml/symex" xmlns:wpg="http://schemas.microsoft.com/office/word/2010/wordprocessingGroup" xmlns:wpi="http://schemas.microsoft.com/office/word/2010/wordprocessingInk" xmlns:wne="http://schemas.microsoft.com/office/word/2006/wordml" xmlns:wps="http://schemas.microsoft.com/office/word/2010/wordprocessingShape" mc:Ignorable="w14 w15 w16se w16cid w16 w16cex w16sdtdh w16sdtfl w16du wp14">
   <w:p>
     <w:pPr>
       <w:pStyle w:val="En-tte"/>
@@ -17157,7 +17191,7 @@
 </file>
 
 <file path=word/numbering.xml><?xml version="1.0" encoding="utf-8"?>
-<w:numbering xmlns:wpc="http://schemas.microsoft.com/office/word/2010/wordprocessingCanvas" xmlns:cx="http://schemas.microsoft.com/office/drawing/2014/chartex" xmlns:cx1="http://schemas.microsoft.com/office/drawing/2015/9/8/chartex" xmlns:cx2="http://schemas.microsoft.com/office/drawing/2015/10/21/chartex" xmlns:cx3="http://schemas.microsoft.com/office/drawing/2016/5/9/chartex" xmlns:cx4="http://schemas.microsoft.com/office/drawing/2016/5/10/chartex" xmlns:cx5="http://schemas.microsoft.com/office/drawing/2016/5/11/chartex" xmlns:cx6="http://schemas.microsoft.com/office/drawing/2016/5/12/chartex" xmlns:cx7="http://schemas.microsoft.com/office/drawing/2016/5/13/chartex" xmlns:cx8="http://schemas.microsoft.com/office/drawing/2016/5/14/chartex" xmlns:mc="http://schemas.openxmlformats.org/markup-compatibility/2006" xmlns:aink="http://schemas.microsoft.com/office/drawing/2016/ink" xmlns:am3d="http://schemas.microsoft.com/office/drawing/2017/model3d" xmlns:o="urn:schemas-microsoft-com:office:office" xmlns:oel="http://schemas.microsoft.com/office/2019/extlst" xmlns:r="http://schemas.openxmlformats.org/officeDocument/2006/relationships" xmlns:m="http://schemas.openxmlformats.org/officeDocument/2006/math" xmlns:v="urn:schemas-microsoft-com:vml" xmlns:wp14="http://schemas.microsoft.com/office/word/2010/wordprocessingDrawing" xmlns:wp="http://schemas.openxmlformats.org/drawingml/2006/wordprocessingDrawing" xmlns:w10="urn:schemas-microsoft-com:office:word" xmlns:w="http://schemas.openxmlformats.org/wordprocessingml/2006/main" xmlns:w14="http://schemas.microsoft.com/office/word/2010/wordml" xmlns:w15="http://schemas.microsoft.com/office/word/2012/wordml" xmlns:w16cex="http://schemas.microsoft.com/office/word/2018/wordml/cex" xmlns:w16cid="http://schemas.microsoft.com/office/word/2016/wordml/cid" xmlns:w16="http://schemas.microsoft.com/office/word/2018/wordml" xmlns:w16du="http://schemas.microsoft.com/office/word/2023/wordml/word16du" xmlns:w16sdtdh="http://schemas.microsoft.com/office/word/2020/wordml/sdtdatahash" xmlns:w16se="http://schemas.microsoft.com/office/word/2015/wordml/symex" xmlns:wpg="http://schemas.microsoft.com/office/word/2010/wordprocessingGroup" xmlns:wpi="http://schemas.microsoft.com/office/word/2010/wordprocessingInk" xmlns:wne="http://schemas.microsoft.com/office/word/2006/wordml" xmlns:wps="http://schemas.microsoft.com/office/word/2010/wordprocessingShape" mc:Ignorable="w14 w15 w16se w16cid w16 w16cex w16sdtdh w16du wp14">
+<w:numbering xmlns:wpc="http://schemas.microsoft.com/office/word/2010/wordprocessingCanvas" xmlns:cx="http://schemas.microsoft.com/office/drawing/2014/chartex" xmlns:cx1="http://schemas.microsoft.com/office/drawing/2015/9/8/chartex" xmlns:cx2="http://schemas.microsoft.com/office/drawing/2015/10/21/chartex" xmlns:cx3="http://schemas.microsoft.com/office/drawing/2016/5/9/chartex" xmlns:cx4="http://schemas.microsoft.com/office/drawing/2016/5/10/chartex" xmlns:cx5="http://schemas.microsoft.com/office/drawing/2016/5/11/chartex" xmlns:cx6="http://schemas.microsoft.com/office/drawing/2016/5/12/chartex" xmlns:cx7="http://schemas.microsoft.com/office/drawing/2016/5/13/chartex" xmlns:cx8="http://schemas.microsoft.com/office/drawing/2016/5/14/chartex" xmlns:mc="http://schemas.openxmlformats.org/markup-compatibility/2006" xmlns:aink="http://schemas.microsoft.com/office/drawing/2016/ink" xmlns:am3d="http://schemas.microsoft.com/office/drawing/2017/model3d" xmlns:o="urn:schemas-microsoft-com:office:office" xmlns:oel="http://schemas.microsoft.com/office/2019/extlst" xmlns:r="http://schemas.openxmlformats.org/officeDocument/2006/relationships" xmlns:m="http://schemas.openxmlformats.org/officeDocument/2006/math" xmlns:v="urn:schemas-microsoft-com:vml" xmlns:wp14="http://schemas.microsoft.com/office/word/2010/wordprocessingDrawing" xmlns:wp="http://schemas.openxmlformats.org/drawingml/2006/wordprocessingDrawing" xmlns:w10="urn:schemas-microsoft-com:office:word" xmlns:w="http://schemas.openxmlformats.org/wordprocessingml/2006/main" xmlns:w14="http://schemas.microsoft.com/office/word/2010/wordml" xmlns:w15="http://schemas.microsoft.com/office/word/2012/wordml" xmlns:w16cex="http://schemas.microsoft.com/office/word/2018/wordml/cex" xmlns:w16cid="http://schemas.microsoft.com/office/word/2016/wordml/cid" xmlns:w16="http://schemas.microsoft.com/office/word/2018/wordml" xmlns:w16du="http://schemas.microsoft.com/office/word/2023/wordml/word16du" xmlns:w16sdtdh="http://schemas.microsoft.com/office/word/2020/wordml/sdtdatahash" xmlns:w16sdtfl="http://schemas.microsoft.com/office/word/2024/wordml/sdtformatlock" xmlns:w16se="http://schemas.microsoft.com/office/word/2015/wordml/symex" xmlns:wpg="http://schemas.microsoft.com/office/word/2010/wordprocessingGroup" xmlns:wpi="http://schemas.microsoft.com/office/word/2010/wordprocessingInk" xmlns:wne="http://schemas.microsoft.com/office/word/2006/wordml" xmlns:wps="http://schemas.microsoft.com/office/word/2010/wordprocessingShape" mc:Ignorable="w14 w15 w16se w16cid w16 w16cex w16sdtdh w16sdtfl w16du wp14">
   <w:abstractNum w:abstractNumId="0" w15:restartNumberingAfterBreak="0">
     <w:nsid w:val="01414F09"/>
     <w:multiLevelType w:val="hybridMultilevel"/>
@@ -17977,7 +18011,7 @@
 </file>
 
 <file path=word/styles.xml><?xml version="1.0" encoding="utf-8"?>
-<w:styles xmlns:mc="http://schemas.openxmlformats.org/markup-compatibility/2006" xmlns:r="http://schemas.openxmlformats.org/officeDocument/2006/relationships" xmlns:w="http://schemas.openxmlformats.org/wordprocessingml/2006/main" xmlns:w14="http://schemas.microsoft.com/office/word/2010/wordml" xmlns:w15="http://schemas.microsoft.com/office/word/2012/wordml" xmlns:w16cex="http://schemas.microsoft.com/office/word/2018/wordml/cex" xmlns:w16cid="http://schemas.microsoft.com/office/word/2016/wordml/cid" xmlns:w16="http://schemas.microsoft.com/office/word/2018/wordml" xmlns:w16du="http://schemas.microsoft.com/office/word/2023/wordml/word16du" xmlns:w16sdtdh="http://schemas.microsoft.com/office/word/2020/wordml/sdtdatahash" xmlns:w16se="http://schemas.microsoft.com/office/word/2015/wordml/symex" mc:Ignorable="w14 w15 w16se w16cid w16 w16cex w16sdtdh w16du">
+<w:styles xmlns:mc="http://schemas.openxmlformats.org/markup-compatibility/2006" xmlns:r="http://schemas.openxmlformats.org/officeDocument/2006/relationships" xmlns:w="http://schemas.openxmlformats.org/wordprocessingml/2006/main" xmlns:w14="http://schemas.microsoft.com/office/word/2010/wordml" xmlns:w15="http://schemas.microsoft.com/office/word/2012/wordml" xmlns:w16cex="http://schemas.microsoft.com/office/word/2018/wordml/cex" xmlns:w16cid="http://schemas.microsoft.com/office/word/2016/wordml/cid" xmlns:w16="http://schemas.microsoft.com/office/word/2018/wordml" xmlns:w16du="http://schemas.microsoft.com/office/word/2023/wordml/word16du" xmlns:w16sdtdh="http://schemas.microsoft.com/office/word/2020/wordml/sdtdatahash" xmlns:w16sdtfl="http://schemas.microsoft.com/office/word/2024/wordml/sdtformatlock" xmlns:w16se="http://schemas.microsoft.com/office/word/2015/wordml/symex" mc:Ignorable="w14 w15 w16se w16cid w16 w16cex w16sdtdh w16sdtfl w16du">
   <w:docDefaults>
     <w:rPrDefault>
       <w:rPr>
@@ -17987,13 +18021,7 @@
         <w:lang w:val="en-US" w:eastAsia="en-US" w:bidi="ar-SA"/>
       </w:rPr>
     </w:rPrDefault>
-    <w:pPrDefault>
-      <w:pPr>
-        <w:widowControl w:val="0"/>
-        <w:autoSpaceDE w:val="0"/>
-        <w:autoSpaceDN w:val="0"/>
-      </w:pPr>
-    </w:pPrDefault>
+    <w:pPrDefault/>
   </w:docDefaults>
   <w:latentStyles w:defLockedState="0" w:defUIPriority="99" w:defSemiHidden="0" w:defUnhideWhenUsed="0" w:defQFormat="0" w:count="376">
     <w:lsdException w:name="Normal" w:uiPriority="0" w:qFormat="1"/>
@@ -18483,6 +18511,7 @@
   <w:style w:type="character" w:default="1" w:styleId="Policepardfaut">
     <w:name w:val="Default Paragraph Font"/>
     <w:uiPriority w:val="1"/>
+    <w:semiHidden/>
     <w:unhideWhenUsed/>
   </w:style>
   <w:style w:type="table" w:default="1" w:styleId="TableauNormal">
@@ -18645,12 +18674,9 @@
     <w:pPr>
       <w:keepNext/>
       <w:keepLines/>
-      <w:widowControl/>
       <w:numPr>
         <w:numId w:val="2"/>
       </w:numPr>
-      <w:autoSpaceDE/>
-      <w:autoSpaceDN/>
       <w:outlineLvl w:val="0"/>
     </w:pPr>
     <w:rPr>
@@ -18682,9 +18708,6 @@
     <w:uiPriority w:val="59"/>
     <w:rsid w:val="00151A33"/>
     <w:pPr>
-      <w:widowControl/>
-      <w:autoSpaceDE/>
-      <w:autoSpaceDN/>
       <w:ind w:left="709"/>
     </w:pPr>
     <w:rPr>
@@ -18708,9 +18731,6 @@
     <w:unhideWhenUsed/>
     <w:rsid w:val="00151A33"/>
     <w:pPr>
-      <w:widowControl/>
-      <w:autoSpaceDE/>
-      <w:autoSpaceDN/>
       <w:spacing w:before="100" w:beforeAutospacing="1" w:after="119"/>
     </w:pPr>
     <w:rPr>
@@ -18731,9 +18751,6 @@
     <w:pPr>
       <w:keepNext/>
       <w:keepLines/>
-      <w:widowControl/>
-      <w:autoSpaceDE/>
-      <w:autoSpaceDN/>
       <w:spacing w:before="240" w:line="259" w:lineRule="auto"/>
       <w:ind w:left="0"/>
       <w:outlineLvl w:val="9"/>
@@ -18803,8 +18820,6 @@
     <w:rsid w:val="00FB1AD7"/>
     <w:pPr>
       <w:suppressAutoHyphens/>
-      <w:autoSpaceDE/>
-      <w:autoSpaceDN/>
       <w:spacing w:before="60" w:after="60"/>
       <w:ind w:left="1134"/>
       <w:jc w:val="both"/>
@@ -18855,10 +18870,7 @@
     <w:name w:val="TITRE D'ARTICLE DES TEXTES INTEGRES HORS TABLEAUX"/>
     <w:rsid w:val="00D87D4E"/>
     <w:pPr>
-      <w:widowControl/>
       <w:suppressAutoHyphens/>
-      <w:autoSpaceDE/>
-      <w:autoSpaceDN/>
       <w:spacing w:before="60" w:after="60"/>
     </w:pPr>
     <w:rPr>
@@ -19041,7 +19053,6 @@
     <w:name w:val="Default"/>
     <w:rsid w:val="008F01FC"/>
     <w:pPr>
-      <w:widowControl/>
       <w:adjustRightInd w:val="0"/>
     </w:pPr>
     <w:rPr>
@@ -19058,8 +19069,6 @@
     <w:rsid w:val="00B8472F"/>
     <w:pPr>
       <w:suppressAutoHyphens/>
-      <w:autoSpaceDE/>
-      <w:autoSpaceDN/>
       <w:jc w:val="center"/>
     </w:pPr>
     <w:rPr>
@@ -19077,12 +19086,9 @@
     <w:qFormat/>
     <w:rsid w:val="000B3629"/>
     <w:pPr>
-      <w:widowControl/>
       <w:pBdr>
         <w:left w:val="single" w:sz="2" w:space="4" w:color="000000"/>
       </w:pBdr>
-      <w:autoSpaceDE/>
-      <w:autoSpaceDN/>
       <w:ind w:left="284"/>
     </w:pPr>
     <w:rPr>
@@ -19332,12 +19338,9 @@
     <w:unhideWhenUsed/>
     <w:rsid w:val="00271197"/>
     <w:pPr>
-      <w:widowControl/>
       <w:pBdr>
         <w:bottom w:val="single" w:sz="6" w:space="1" w:color="auto"/>
       </w:pBdr>
-      <w:autoSpaceDE/>
-      <w:autoSpaceDN/>
       <w:jc w:val="center"/>
     </w:pPr>
     <w:rPr>
@@ -19374,12 +19377,9 @@
     <w:unhideWhenUsed/>
     <w:rsid w:val="00271197"/>
     <w:pPr>
-      <w:widowControl/>
       <w:pBdr>
         <w:top w:val="single" w:sz="6" w:space="1" w:color="auto"/>
       </w:pBdr>
-      <w:autoSpaceDE/>
-      <w:autoSpaceDN/>
       <w:jc w:val="center"/>
     </w:pPr>
     <w:rPr>
@@ -19411,11 +19411,6 @@
     <w:uiPriority w:val="99"/>
     <w:semiHidden/>
     <w:rsid w:val="009F004F"/>
-    <w:pPr>
-      <w:widowControl/>
-      <w:autoSpaceDE/>
-      <w:autoSpaceDN/>
-    </w:pPr>
     <w:rPr>
       <w:rFonts w:ascii="Arial" w:eastAsia="Arial" w:hAnsi="Arial" w:cs="Arial"/>
       <w:lang w:val="fr-FR" w:eastAsia="fr-FR" w:bidi="fr-FR"/>

</xml_diff>